<commit_message>
Edit before predictive modeling
</commit_message>
<xml_diff>
--- a/EV-charging-analysis.docx
+++ b/EV-charging-analysis.docx
@@ -2176,15 +2176,7 @@
         <w:t xml:space="preserve"> hours.</w:t>
       </w:r>
       <w:r>
-        <w:t xml:space="preserve"> In September, only 1% of the hogging time was above 15 hours. 47% of the hogging time in November was less than 1 hour. December and January had longer </w:t>
-      </w:r>
-      <w:proofErr w:type="gramStart"/>
-      <w:r>
-        <w:t>hogging</w:t>
-      </w:r>
-      <w:proofErr w:type="gramEnd"/>
-      <w:r>
-        <w:t xml:space="preserve"> </w:t>
+        <w:t xml:space="preserve"> In September, only 1% of the hogging time was above 15 hours. 47% of the hogging time in November was less than 1 hour. December and January had longer hogging </w:t>
       </w:r>
       <w:r>
         <w:t>time</w:t>
@@ -2888,15 +2880,7 @@
         <w:t>. The number of charge sessions reduced as the hour passes towards the evening. Employees unplugged their EVs mostly between 16:00 and 18:00 (4pm to 6pm)</w:t>
       </w:r>
       <w:r>
-        <w:t>. The earliest plug-in occurred between 05:00 and 06:00 an</w:t>
-      </w:r>
-      <w:proofErr w:type="spellStart"/>
-      <w:r>
-        <w:t>d</w:t>
-      </w:r>
-      <w:proofErr w:type="spellEnd"/>
-      <w:r>
-        <w:t xml:space="preserve"> the latest between 19:00 and 20:00.</w:t>
+        <w:t>. The earliest plug-in occurred between 05:00 and 06:00 and the latest between 19:00 and 20:00.</w:t>
       </w:r>
       <w:r>
         <w:t xml:space="preserve"> The earliest plug-out time was between </w:t>
@@ -3648,11 +3632,9 @@
             <w:tcW w:w="3140" w:type="dxa"/>
           </w:tcPr>
           <w:p>
-            <w:proofErr w:type="spellStart"/>
             <w:r>
               <w:t>Standort</w:t>
             </w:r>
-            <w:proofErr w:type="spellEnd"/>
           </w:p>
         </w:tc>
         <w:tc>
@@ -3660,11 +3642,9 @@
             <w:tcW w:w="3141" w:type="dxa"/>
           </w:tcPr>
           <w:p>
-            <w:proofErr w:type="spellStart"/>
             <w:r>
               <w:t>Ladestation</w:t>
             </w:r>
-            <w:proofErr w:type="spellEnd"/>
           </w:p>
         </w:tc>
         <w:tc>
@@ -3688,13 +3668,8 @@
           </w:tcPr>
           <w:p>
             <w:r>
-              <w:t>Fritz-von-der-Lacken-</w:t>
-            </w:r>
-            <w:proofErr w:type="spellStart"/>
-            <w:r>
-              <w:t>Strabe</w:t>
-            </w:r>
-            <w:proofErr w:type="spellEnd"/>
+              <w:t>Fritz-von-der-Lacken-Strabe</w:t>
+            </w:r>
           </w:p>
         </w:tc>
         <w:tc>
@@ -3727,11 +3702,9 @@
             <w:tcW w:w="3140" w:type="dxa"/>
           </w:tcPr>
           <w:p>
-            <w:proofErr w:type="spellStart"/>
             <w:r>
               <w:t>Ulanweg</w:t>
             </w:r>
-            <w:proofErr w:type="spellEnd"/>
           </w:p>
         </w:tc>
         <w:tc>
@@ -5322,15 +5295,106 @@
     <w:p>
       <w:pPr>
         <w:rPr>
-          <w:bCs/>
-        </w:rPr>
-      </w:pPr>
-      <w:r>
-        <w:rPr>
-          <w:b/>
-          <w:sz w:val="28"/>
-          <w:szCs w:val="28"/>
-        </w:rPr>
+          <w:b/>
+          <w:sz w:val="28"/>
+          <w:szCs w:val="28"/>
+        </w:rPr>
+      </w:pPr>
+    </w:p>
+    <w:p>
+      <w:pPr>
+        <w:rPr>
+          <w:b/>
+          <w:sz w:val="28"/>
+          <w:szCs w:val="28"/>
+        </w:rPr>
+      </w:pPr>
+    </w:p>
+    <w:p>
+      <w:pPr>
+        <w:rPr>
+          <w:b/>
+          <w:sz w:val="28"/>
+          <w:szCs w:val="28"/>
+        </w:rPr>
+      </w:pPr>
+    </w:p>
+    <w:p>
+      <w:pPr>
+        <w:rPr>
+          <w:b/>
+          <w:sz w:val="28"/>
+          <w:szCs w:val="28"/>
+        </w:rPr>
+      </w:pPr>
+    </w:p>
+    <w:p>
+      <w:pPr>
+        <w:rPr>
+          <w:b/>
+          <w:sz w:val="28"/>
+          <w:szCs w:val="28"/>
+        </w:rPr>
+      </w:pPr>
+    </w:p>
+    <w:p>
+      <w:pPr>
+        <w:rPr>
+          <w:b/>
+          <w:sz w:val="28"/>
+          <w:szCs w:val="28"/>
+        </w:rPr>
+      </w:pPr>
+    </w:p>
+    <w:p>
+      <w:pPr>
+        <w:rPr>
+          <w:b/>
+          <w:sz w:val="28"/>
+          <w:szCs w:val="28"/>
+        </w:rPr>
+      </w:pPr>
+    </w:p>
+    <w:p>
+      <w:pPr>
+        <w:rPr>
+          <w:b/>
+          <w:sz w:val="28"/>
+          <w:szCs w:val="28"/>
+        </w:rPr>
+      </w:pPr>
+    </w:p>
+    <w:p>
+      <w:pPr>
+        <w:rPr>
+          <w:b/>
+          <w:sz w:val="28"/>
+          <w:szCs w:val="28"/>
+        </w:rPr>
+      </w:pPr>
+    </w:p>
+    <w:p>
+      <w:pPr>
+        <w:rPr>
+          <w:b/>
+          <w:sz w:val="28"/>
+          <w:szCs w:val="28"/>
+        </w:rPr>
+      </w:pPr>
+    </w:p>
+    <w:p>
+      <w:pPr>
+        <w:rPr>
+          <w:bCs/>
+        </w:rPr>
+      </w:pPr>
+      <w:r>
+        <w:rPr>
+          <w:b/>
+          <w:sz w:val="28"/>
+          <w:szCs w:val="28"/>
+        </w:rPr>
+        <w:lastRenderedPageBreak/>
         <w:t>DISTRIBUTION OF CONNECTION TIME</w:t>
       </w:r>
     </w:p>
@@ -5345,7 +5409,6 @@
           <w:bCs/>
           <w:noProof/>
         </w:rPr>
-        <w:lastRenderedPageBreak/>
         <w:drawing>
           <wp:inline distT="0" distB="0" distL="0" distR="0" wp14:anchorId="0C2AB3F6" wp14:editId="24795262">
             <wp:extent cx="5943600" cy="2138045"/>
@@ -5442,6 +5505,25 @@
           <w:bCs/>
         </w:rPr>
       </w:pPr>
+      <w:r>
+        <w:rPr>
+          <w:bCs/>
+        </w:rPr>
+        <w:t>The distribution for all the months is right skewed, which means it contains outliers. Most of the connection time were less than 7 hours. 3 sessions in October, December and January had a connection time of over 40 hours each.</w:t>
+      </w:r>
+      <w:r>
+        <w:rPr>
+          <w:bCs/>
+        </w:rPr>
+        <w:t xml:space="preserve"> Since there are outliers, median is a better measure of central tendency to aggregate the data. Mean is affected by outliers.</w:t>
+      </w:r>
+    </w:p>
+    <w:p>
+      <w:pPr>
+        <w:rPr>
+          <w:bCs/>
+        </w:rPr>
+      </w:pPr>
     </w:p>
     <w:p>
       <w:pPr>
@@ -5534,7 +5616,6 @@
           <w:b/>
           <w:noProof/>
         </w:rPr>
-        <w:lastRenderedPageBreak/>
         <w:drawing>
           <wp:inline distT="0" distB="0" distL="0" distR="0" wp14:anchorId="0F57EB11" wp14:editId="4CAD5092">
             <wp:extent cx="5943600" cy="2426970"/>
@@ -5633,73 +5714,941 @@
       </w:r>
     </w:p>
     <w:p>
-      <w:pPr>
-        <w:rPr>
-          <w:b/>
-        </w:rPr>
-      </w:pPr>
-    </w:p>
-    <w:p>
-      <w:pPr>
-        <w:rPr>
-          <w:b/>
-        </w:rPr>
-      </w:pPr>
-    </w:p>
-    <w:p>
-      <w:pPr>
-        <w:rPr>
-          <w:b/>
-        </w:rPr>
-      </w:pPr>
-    </w:p>
-    <w:p>
-      <w:pPr>
-        <w:rPr>
-          <w:b/>
-        </w:rPr>
-      </w:pPr>
-    </w:p>
-    <w:p>
-      <w:pPr>
-        <w:rPr>
-          <w:b/>
-        </w:rPr>
-      </w:pPr>
-    </w:p>
-    <w:p>
-      <w:pPr>
-        <w:rPr>
-          <w:b/>
-        </w:rPr>
-      </w:pPr>
-    </w:p>
-    <w:p>
-      <w:pPr>
-        <w:rPr>
-          <w:b/>
-        </w:rPr>
-      </w:pPr>
-    </w:p>
-    <w:p>
-      <w:pPr>
-        <w:rPr>
-          <w:b/>
-        </w:rPr>
-      </w:pPr>
-    </w:p>
-    <w:p>
-      <w:pPr>
-        <w:rPr>
-          <w:bCs/>
-        </w:rPr>
-      </w:pPr>
-      <w:r>
-        <w:rPr>
-          <w:b/>
-          <w:sz w:val="28"/>
-          <w:szCs w:val="28"/>
-        </w:rPr>
+      <w:r>
+        <w:rPr>
+          <w:b/>
+          <w:bCs/>
+          <w:sz w:val="24"/>
+          <w:szCs w:val="24"/>
+        </w:rPr>
+        <w:t>MEDIAN CONNECTION TIME (HOURS) FOR EACH DAY IN EACH MONTH</w:t>
+      </w:r>
+    </w:p>
+    <w:tbl>
+      <w:tblPr>
+        <w:tblStyle w:val="TableGrid"/>
+        <w:tblW w:w="9718" w:type="dxa"/>
+        <w:tblLook w:val="04A0" w:firstRow="1" w:lastRow="0" w:firstColumn="1" w:lastColumn="0" w:noHBand="0" w:noVBand="1"/>
+      </w:tblPr>
+      <w:tblGrid>
+        <w:gridCol w:w="1213"/>
+        <w:gridCol w:w="1206"/>
+        <w:gridCol w:w="1209"/>
+        <w:gridCol w:w="1208"/>
+        <w:gridCol w:w="1257"/>
+        <w:gridCol w:w="1211"/>
+        <w:gridCol w:w="1204"/>
+        <w:gridCol w:w="1210"/>
+      </w:tblGrid>
+      <w:tr>
+        <w:trPr>
+          <w:trHeight w:val="384"/>
+        </w:trPr>
+        <w:tc>
+          <w:tcPr>
+            <w:tcW w:w="1214" w:type="dxa"/>
+          </w:tcPr>
+          <w:p>
+            <w:pPr>
+              <w:rPr>
+                <w:bCs/>
+              </w:rPr>
+            </w:pPr>
+          </w:p>
+        </w:tc>
+        <w:tc>
+          <w:tcPr>
+            <w:tcW w:w="1214" w:type="dxa"/>
+          </w:tcPr>
+          <w:p>
+            <w:pPr>
+              <w:rPr>
+                <w:bCs/>
+              </w:rPr>
+            </w:pPr>
+            <w:r>
+              <w:rPr>
+                <w:bCs/>
+              </w:rPr>
+              <w:t>Sunday</w:t>
+            </w:r>
+          </w:p>
+        </w:tc>
+        <w:tc>
+          <w:tcPr>
+            <w:tcW w:w="1215" w:type="dxa"/>
+          </w:tcPr>
+          <w:p>
+            <w:pPr>
+              <w:rPr>
+                <w:bCs/>
+              </w:rPr>
+            </w:pPr>
+            <w:r>
+              <w:rPr>
+                <w:bCs/>
+              </w:rPr>
+              <w:t>Monday</w:t>
+            </w:r>
+          </w:p>
+        </w:tc>
+        <w:tc>
+          <w:tcPr>
+            <w:tcW w:w="1215" w:type="dxa"/>
+          </w:tcPr>
+          <w:p>
+            <w:pPr>
+              <w:rPr>
+                <w:bCs/>
+              </w:rPr>
+            </w:pPr>
+            <w:r>
+              <w:rPr>
+                <w:bCs/>
+              </w:rPr>
+              <w:t>Tuesday</w:t>
+            </w:r>
+          </w:p>
+        </w:tc>
+        <w:tc>
+          <w:tcPr>
+            <w:tcW w:w="1215" w:type="dxa"/>
+          </w:tcPr>
+          <w:p>
+            <w:pPr>
+              <w:rPr>
+                <w:bCs/>
+              </w:rPr>
+            </w:pPr>
+            <w:r>
+              <w:rPr>
+                <w:bCs/>
+              </w:rPr>
+              <w:t>Wednesday</w:t>
+            </w:r>
+          </w:p>
+        </w:tc>
+        <w:tc>
+          <w:tcPr>
+            <w:tcW w:w="1215" w:type="dxa"/>
+          </w:tcPr>
+          <w:p>
+            <w:pPr>
+              <w:rPr>
+                <w:bCs/>
+              </w:rPr>
+            </w:pPr>
+            <w:r>
+              <w:rPr>
+                <w:bCs/>
+              </w:rPr>
+              <w:t>Thursday</w:t>
+            </w:r>
+          </w:p>
+        </w:tc>
+        <w:tc>
+          <w:tcPr>
+            <w:tcW w:w="1215" w:type="dxa"/>
+          </w:tcPr>
+          <w:p>
+            <w:pPr>
+              <w:rPr>
+                <w:bCs/>
+              </w:rPr>
+            </w:pPr>
+            <w:r>
+              <w:rPr>
+                <w:bCs/>
+              </w:rPr>
+              <w:t>Friday</w:t>
+            </w:r>
+          </w:p>
+        </w:tc>
+        <w:tc>
+          <w:tcPr>
+            <w:tcW w:w="1215" w:type="dxa"/>
+          </w:tcPr>
+          <w:p>
+            <w:pPr>
+              <w:rPr>
+                <w:bCs/>
+              </w:rPr>
+            </w:pPr>
+            <w:r>
+              <w:rPr>
+                <w:bCs/>
+              </w:rPr>
+              <w:t>Saturday</w:t>
+            </w:r>
+          </w:p>
+        </w:tc>
+      </w:tr>
+      <w:tr>
+        <w:trPr>
+          <w:trHeight w:val="362"/>
+        </w:trPr>
+        <w:tc>
+          <w:tcPr>
+            <w:tcW w:w="1214" w:type="dxa"/>
+          </w:tcPr>
+          <w:p>
+            <w:pPr>
+              <w:rPr>
+                <w:bCs/>
+              </w:rPr>
+            </w:pPr>
+            <w:r>
+              <w:rPr>
+                <w:bCs/>
+              </w:rPr>
+              <w:t>September</w:t>
+            </w:r>
+          </w:p>
+        </w:tc>
+        <w:tc>
+          <w:tcPr>
+            <w:tcW w:w="1214" w:type="dxa"/>
+          </w:tcPr>
+          <w:p>
+            <w:pPr>
+              <w:rPr>
+                <w:bCs/>
+              </w:rPr>
+            </w:pPr>
+            <w:r>
+              <w:rPr>
+                <w:bCs/>
+              </w:rPr>
+              <w:t>3.54</w:t>
+            </w:r>
+          </w:p>
+        </w:tc>
+        <w:tc>
+          <w:tcPr>
+            <w:tcW w:w="1215" w:type="dxa"/>
+          </w:tcPr>
+          <w:p>
+            <w:pPr>
+              <w:rPr>
+                <w:bCs/>
+              </w:rPr>
+            </w:pPr>
+            <w:r>
+              <w:rPr>
+                <w:bCs/>
+              </w:rPr>
+              <w:t>12.58</w:t>
+            </w:r>
+          </w:p>
+        </w:tc>
+        <w:tc>
+          <w:tcPr>
+            <w:tcW w:w="1215" w:type="dxa"/>
+          </w:tcPr>
+          <w:p>
+            <w:pPr>
+              <w:rPr>
+                <w:bCs/>
+              </w:rPr>
+            </w:pPr>
+            <w:r>
+              <w:rPr>
+                <w:bCs/>
+              </w:rPr>
+              <w:t>1.78</w:t>
+            </w:r>
+          </w:p>
+        </w:tc>
+        <w:tc>
+          <w:tcPr>
+            <w:tcW w:w="1215" w:type="dxa"/>
+          </w:tcPr>
+          <w:p>
+            <w:pPr>
+              <w:rPr>
+                <w:bCs/>
+              </w:rPr>
+            </w:pPr>
+            <w:r>
+              <w:rPr>
+                <w:bCs/>
+              </w:rPr>
+              <w:t>2.49</w:t>
+            </w:r>
+          </w:p>
+        </w:tc>
+        <w:tc>
+          <w:tcPr>
+            <w:tcW w:w="1215" w:type="dxa"/>
+          </w:tcPr>
+          <w:p>
+            <w:pPr>
+              <w:rPr>
+                <w:bCs/>
+              </w:rPr>
+            </w:pPr>
+            <w:r>
+              <w:rPr>
+                <w:bCs/>
+              </w:rPr>
+              <w:t>3.64</w:t>
+            </w:r>
+          </w:p>
+        </w:tc>
+        <w:tc>
+          <w:tcPr>
+            <w:tcW w:w="1215" w:type="dxa"/>
+          </w:tcPr>
+          <w:p>
+            <w:pPr>
+              <w:rPr>
+                <w:bCs/>
+              </w:rPr>
+            </w:pPr>
+            <w:r>
+              <w:rPr>
+                <w:bCs/>
+              </w:rPr>
+              <w:t>2.15</w:t>
+            </w:r>
+          </w:p>
+        </w:tc>
+        <w:tc>
+          <w:tcPr>
+            <w:tcW w:w="1215" w:type="dxa"/>
+          </w:tcPr>
+          <w:p>
+            <w:pPr>
+              <w:rPr>
+                <w:bCs/>
+              </w:rPr>
+            </w:pPr>
+            <w:r>
+              <w:rPr>
+                <w:bCs/>
+              </w:rPr>
+              <w:t>2.62</w:t>
+            </w:r>
+          </w:p>
+        </w:tc>
+      </w:tr>
+      <w:tr>
+        <w:trPr>
+          <w:trHeight w:val="384"/>
+        </w:trPr>
+        <w:tc>
+          <w:tcPr>
+            <w:tcW w:w="1214" w:type="dxa"/>
+          </w:tcPr>
+          <w:p>
+            <w:pPr>
+              <w:rPr>
+                <w:bCs/>
+              </w:rPr>
+            </w:pPr>
+            <w:r>
+              <w:rPr>
+                <w:bCs/>
+              </w:rPr>
+              <w:t>October</w:t>
+            </w:r>
+          </w:p>
+        </w:tc>
+        <w:tc>
+          <w:tcPr>
+            <w:tcW w:w="1214" w:type="dxa"/>
+          </w:tcPr>
+          <w:p>
+            <w:pPr>
+              <w:rPr>
+                <w:bCs/>
+              </w:rPr>
+            </w:pPr>
+            <w:r>
+              <w:rPr>
+                <w:bCs/>
+              </w:rPr>
+              <w:t>2.46</w:t>
+            </w:r>
+          </w:p>
+        </w:tc>
+        <w:tc>
+          <w:tcPr>
+            <w:tcW w:w="1215" w:type="dxa"/>
+          </w:tcPr>
+          <w:p>
+            <w:pPr>
+              <w:rPr>
+                <w:bCs/>
+              </w:rPr>
+            </w:pPr>
+            <w:r>
+              <w:rPr>
+                <w:bCs/>
+              </w:rPr>
+              <w:t>3.31</w:t>
+            </w:r>
+          </w:p>
+        </w:tc>
+        <w:tc>
+          <w:tcPr>
+            <w:tcW w:w="1215" w:type="dxa"/>
+          </w:tcPr>
+          <w:p>
+            <w:pPr>
+              <w:rPr>
+                <w:bCs/>
+              </w:rPr>
+            </w:pPr>
+            <w:r>
+              <w:rPr>
+                <w:bCs/>
+              </w:rPr>
+              <w:t>2.84</w:t>
+            </w:r>
+          </w:p>
+        </w:tc>
+        <w:tc>
+          <w:tcPr>
+            <w:tcW w:w="1215" w:type="dxa"/>
+          </w:tcPr>
+          <w:p>
+            <w:pPr>
+              <w:rPr>
+                <w:bCs/>
+              </w:rPr>
+            </w:pPr>
+            <w:r>
+              <w:rPr>
+                <w:bCs/>
+              </w:rPr>
+              <w:t>2.21</w:t>
+            </w:r>
+          </w:p>
+        </w:tc>
+        <w:tc>
+          <w:tcPr>
+            <w:tcW w:w="1215" w:type="dxa"/>
+          </w:tcPr>
+          <w:p>
+            <w:pPr>
+              <w:rPr>
+                <w:bCs/>
+              </w:rPr>
+            </w:pPr>
+            <w:r>
+              <w:rPr>
+                <w:bCs/>
+              </w:rPr>
+              <w:t>3.34</w:t>
+            </w:r>
+          </w:p>
+        </w:tc>
+        <w:tc>
+          <w:tcPr>
+            <w:tcW w:w="1215" w:type="dxa"/>
+          </w:tcPr>
+          <w:p>
+            <w:pPr>
+              <w:rPr>
+                <w:bCs/>
+              </w:rPr>
+            </w:pPr>
+            <w:r>
+              <w:rPr>
+                <w:bCs/>
+              </w:rPr>
+              <w:t>1.65</w:t>
+            </w:r>
+          </w:p>
+        </w:tc>
+        <w:tc>
+          <w:tcPr>
+            <w:tcW w:w="1215" w:type="dxa"/>
+          </w:tcPr>
+          <w:p>
+            <w:pPr>
+              <w:rPr>
+                <w:bCs/>
+              </w:rPr>
+            </w:pPr>
+            <w:r>
+              <w:rPr>
+                <w:bCs/>
+              </w:rPr>
+              <w:t>2.57</w:t>
+            </w:r>
+          </w:p>
+        </w:tc>
+      </w:tr>
+      <w:tr>
+        <w:trPr>
+          <w:trHeight w:val="362"/>
+        </w:trPr>
+        <w:tc>
+          <w:tcPr>
+            <w:tcW w:w="1214" w:type="dxa"/>
+          </w:tcPr>
+          <w:p>
+            <w:pPr>
+              <w:rPr>
+                <w:bCs/>
+              </w:rPr>
+            </w:pPr>
+            <w:r>
+              <w:rPr>
+                <w:bCs/>
+              </w:rPr>
+              <w:t>November</w:t>
+            </w:r>
+          </w:p>
+        </w:tc>
+        <w:tc>
+          <w:tcPr>
+            <w:tcW w:w="1214" w:type="dxa"/>
+          </w:tcPr>
+          <w:p>
+            <w:pPr>
+              <w:rPr>
+                <w:bCs/>
+              </w:rPr>
+            </w:pPr>
+            <w:r>
+              <w:rPr>
+                <w:bCs/>
+              </w:rPr>
+              <w:t>3.44</w:t>
+            </w:r>
+          </w:p>
+        </w:tc>
+        <w:tc>
+          <w:tcPr>
+            <w:tcW w:w="1215" w:type="dxa"/>
+          </w:tcPr>
+          <w:p>
+            <w:pPr>
+              <w:rPr>
+                <w:bCs/>
+              </w:rPr>
+            </w:pPr>
+            <w:r>
+              <w:rPr>
+                <w:bCs/>
+              </w:rPr>
+              <w:t>3.82</w:t>
+            </w:r>
+          </w:p>
+        </w:tc>
+        <w:tc>
+          <w:tcPr>
+            <w:tcW w:w="1215" w:type="dxa"/>
+          </w:tcPr>
+          <w:p>
+            <w:pPr>
+              <w:rPr>
+                <w:bCs/>
+              </w:rPr>
+            </w:pPr>
+            <w:r>
+              <w:rPr>
+                <w:bCs/>
+              </w:rPr>
+              <w:t>3.01</w:t>
+            </w:r>
+          </w:p>
+        </w:tc>
+        <w:tc>
+          <w:tcPr>
+            <w:tcW w:w="1215" w:type="dxa"/>
+          </w:tcPr>
+          <w:p>
+            <w:pPr>
+              <w:rPr>
+                <w:bCs/>
+              </w:rPr>
+            </w:pPr>
+            <w:r>
+              <w:rPr>
+                <w:bCs/>
+              </w:rPr>
+              <w:t>3.70</w:t>
+            </w:r>
+          </w:p>
+        </w:tc>
+        <w:tc>
+          <w:tcPr>
+            <w:tcW w:w="1215" w:type="dxa"/>
+          </w:tcPr>
+          <w:p>
+            <w:pPr>
+              <w:rPr>
+                <w:bCs/>
+              </w:rPr>
+            </w:pPr>
+            <w:r>
+              <w:rPr>
+                <w:bCs/>
+              </w:rPr>
+              <w:t>6.84</w:t>
+            </w:r>
+          </w:p>
+        </w:tc>
+        <w:tc>
+          <w:tcPr>
+            <w:tcW w:w="1215" w:type="dxa"/>
+          </w:tcPr>
+          <w:p>
+            <w:pPr>
+              <w:rPr>
+                <w:bCs/>
+              </w:rPr>
+            </w:pPr>
+            <w:r>
+              <w:rPr>
+                <w:bCs/>
+              </w:rPr>
+              <w:t>1.65</w:t>
+            </w:r>
+          </w:p>
+        </w:tc>
+        <w:tc>
+          <w:tcPr>
+            <w:tcW w:w="1215" w:type="dxa"/>
+          </w:tcPr>
+          <w:p>
+            <w:pPr>
+              <w:rPr>
+                <w:bCs/>
+              </w:rPr>
+            </w:pPr>
+            <w:r>
+              <w:rPr>
+                <w:bCs/>
+              </w:rPr>
+              <w:t>2.53</w:t>
+            </w:r>
+          </w:p>
+        </w:tc>
+      </w:tr>
+      <w:tr>
+        <w:trPr>
+          <w:trHeight w:val="384"/>
+        </w:trPr>
+        <w:tc>
+          <w:tcPr>
+            <w:tcW w:w="1214" w:type="dxa"/>
+          </w:tcPr>
+          <w:p>
+            <w:pPr>
+              <w:rPr>
+                <w:bCs/>
+              </w:rPr>
+            </w:pPr>
+            <w:r>
+              <w:rPr>
+                <w:bCs/>
+              </w:rPr>
+              <w:t>December</w:t>
+            </w:r>
+          </w:p>
+        </w:tc>
+        <w:tc>
+          <w:tcPr>
+            <w:tcW w:w="1214" w:type="dxa"/>
+          </w:tcPr>
+          <w:p>
+            <w:pPr>
+              <w:rPr>
+                <w:bCs/>
+              </w:rPr>
+            </w:pPr>
+            <w:r>
+              <w:rPr>
+                <w:bCs/>
+              </w:rPr>
+              <w:t>2.87</w:t>
+            </w:r>
+          </w:p>
+        </w:tc>
+        <w:tc>
+          <w:tcPr>
+            <w:tcW w:w="1215" w:type="dxa"/>
+          </w:tcPr>
+          <w:p>
+            <w:pPr>
+              <w:rPr>
+                <w:bCs/>
+              </w:rPr>
+            </w:pPr>
+            <w:r>
+              <w:rPr>
+                <w:bCs/>
+              </w:rPr>
+              <w:t>3.63</w:t>
+            </w:r>
+          </w:p>
+        </w:tc>
+        <w:tc>
+          <w:tcPr>
+            <w:tcW w:w="1215" w:type="dxa"/>
+          </w:tcPr>
+          <w:p>
+            <w:pPr>
+              <w:rPr>
+                <w:bCs/>
+              </w:rPr>
+            </w:pPr>
+            <w:r>
+              <w:rPr>
+                <w:bCs/>
+              </w:rPr>
+              <w:t>2.15</w:t>
+            </w:r>
+          </w:p>
+        </w:tc>
+        <w:tc>
+          <w:tcPr>
+            <w:tcW w:w="1215" w:type="dxa"/>
+          </w:tcPr>
+          <w:p>
+            <w:pPr>
+              <w:rPr>
+                <w:bCs/>
+              </w:rPr>
+            </w:pPr>
+            <w:r>
+              <w:rPr>
+                <w:bCs/>
+              </w:rPr>
+              <w:t>4.29</w:t>
+            </w:r>
+          </w:p>
+        </w:tc>
+        <w:tc>
+          <w:tcPr>
+            <w:tcW w:w="1215" w:type="dxa"/>
+          </w:tcPr>
+          <w:p>
+            <w:pPr>
+              <w:rPr>
+                <w:bCs/>
+              </w:rPr>
+            </w:pPr>
+            <w:r>
+              <w:rPr>
+                <w:bCs/>
+              </w:rPr>
+              <w:t>3.60</w:t>
+            </w:r>
+          </w:p>
+        </w:tc>
+        <w:tc>
+          <w:tcPr>
+            <w:tcW w:w="1215" w:type="dxa"/>
+          </w:tcPr>
+          <w:p>
+            <w:pPr>
+              <w:rPr>
+                <w:bCs/>
+              </w:rPr>
+            </w:pPr>
+            <w:r>
+              <w:rPr>
+                <w:bCs/>
+              </w:rPr>
+              <w:t>2.32</w:t>
+            </w:r>
+          </w:p>
+        </w:tc>
+        <w:tc>
+          <w:tcPr>
+            <w:tcW w:w="1215" w:type="dxa"/>
+          </w:tcPr>
+          <w:p>
+            <w:pPr>
+              <w:rPr>
+                <w:bCs/>
+              </w:rPr>
+            </w:pPr>
+            <w:r>
+              <w:rPr>
+                <w:bCs/>
+              </w:rPr>
+              <w:t>3.08</w:t>
+            </w:r>
+          </w:p>
+        </w:tc>
+      </w:tr>
+      <w:tr>
+        <w:trPr>
+          <w:trHeight w:val="362"/>
+        </w:trPr>
+        <w:tc>
+          <w:tcPr>
+            <w:tcW w:w="1214" w:type="dxa"/>
+          </w:tcPr>
+          <w:p>
+            <w:pPr>
+              <w:rPr>
+                <w:bCs/>
+              </w:rPr>
+            </w:pPr>
+            <w:r>
+              <w:rPr>
+                <w:bCs/>
+              </w:rPr>
+              <w:t>January</w:t>
+            </w:r>
+          </w:p>
+        </w:tc>
+        <w:tc>
+          <w:tcPr>
+            <w:tcW w:w="1214" w:type="dxa"/>
+          </w:tcPr>
+          <w:p>
+            <w:pPr>
+              <w:rPr>
+                <w:bCs/>
+              </w:rPr>
+            </w:pPr>
+            <w:r>
+              <w:rPr>
+                <w:bCs/>
+              </w:rPr>
+              <w:t>4.94</w:t>
+            </w:r>
+          </w:p>
+        </w:tc>
+        <w:tc>
+          <w:tcPr>
+            <w:tcW w:w="1215" w:type="dxa"/>
+          </w:tcPr>
+          <w:p>
+            <w:pPr>
+              <w:rPr>
+                <w:bCs/>
+              </w:rPr>
+            </w:pPr>
+            <w:r>
+              <w:rPr>
+                <w:bCs/>
+              </w:rPr>
+              <w:t>3.06</w:t>
+            </w:r>
+          </w:p>
+        </w:tc>
+        <w:tc>
+          <w:tcPr>
+            <w:tcW w:w="1215" w:type="dxa"/>
+          </w:tcPr>
+          <w:p>
+            <w:pPr>
+              <w:rPr>
+                <w:bCs/>
+              </w:rPr>
+            </w:pPr>
+            <w:r>
+              <w:rPr>
+                <w:bCs/>
+              </w:rPr>
+              <w:t>2.79</w:t>
+            </w:r>
+          </w:p>
+        </w:tc>
+        <w:tc>
+          <w:tcPr>
+            <w:tcW w:w="1215" w:type="dxa"/>
+          </w:tcPr>
+          <w:p>
+            <w:pPr>
+              <w:rPr>
+                <w:bCs/>
+              </w:rPr>
+            </w:pPr>
+            <w:r>
+              <w:rPr>
+                <w:bCs/>
+              </w:rPr>
+              <w:t>4.24</w:t>
+            </w:r>
+          </w:p>
+        </w:tc>
+        <w:tc>
+          <w:tcPr>
+            <w:tcW w:w="1215" w:type="dxa"/>
+          </w:tcPr>
+          <w:p>
+            <w:pPr>
+              <w:rPr>
+                <w:bCs/>
+              </w:rPr>
+            </w:pPr>
+            <w:r>
+              <w:rPr>
+                <w:bCs/>
+              </w:rPr>
+              <w:t>2.74</w:t>
+            </w:r>
+          </w:p>
+        </w:tc>
+        <w:tc>
+          <w:tcPr>
+            <w:tcW w:w="1215" w:type="dxa"/>
+          </w:tcPr>
+          <w:p>
+            <w:pPr>
+              <w:rPr>
+                <w:bCs/>
+              </w:rPr>
+            </w:pPr>
+            <w:r>
+              <w:rPr>
+                <w:bCs/>
+              </w:rPr>
+              <w:t>3.58</w:t>
+            </w:r>
+          </w:p>
+        </w:tc>
+        <w:tc>
+          <w:tcPr>
+            <w:tcW w:w="1215" w:type="dxa"/>
+          </w:tcPr>
+          <w:p>
+            <w:pPr>
+              <w:rPr>
+                <w:bCs/>
+              </w:rPr>
+            </w:pPr>
+            <w:r>
+              <w:rPr>
+                <w:bCs/>
+              </w:rPr>
+              <w:t>3.30</w:t>
+            </w:r>
+          </w:p>
+        </w:tc>
+      </w:tr>
+    </w:tbl>
+    <w:p>
+      <w:pPr>
+        <w:rPr>
+          <w:bCs/>
+        </w:rPr>
+      </w:pPr>
+    </w:p>
+    <w:p>
+      <w:pPr>
+        <w:rPr>
+          <w:bCs/>
+        </w:rPr>
+      </w:pPr>
+      <w:r>
+        <w:rPr>
+          <w:b/>
+          <w:sz w:val="28"/>
+          <w:szCs w:val="28"/>
+        </w:rPr>
+        <w:lastRenderedPageBreak/>
         <w:t>DISTRIBUTION OF CHARGE TIME</w:t>
       </w:r>
     </w:p>
@@ -5714,7 +6663,6 @@
           <w:b/>
           <w:noProof/>
         </w:rPr>
-        <w:lastRenderedPageBreak/>
         <w:drawing>
           <wp:inline distT="0" distB="0" distL="0" distR="0" wp14:anchorId="7DFD01A8" wp14:editId="417FF2CE">
             <wp:extent cx="5943600" cy="2155825"/>
@@ -5811,32 +6759,100 @@
           </wp:inline>
         </w:drawing>
       </w:r>
-      <w:r>
-        <w:rPr>
-          <w:b/>
-        </w:rPr>
-        <w:br w:type="page"/>
-      </w:r>
-    </w:p>
-    <w:p>
-      <w:pPr>
-        <w:rPr>
-          <w:b/>
-        </w:rPr>
-      </w:pPr>
-    </w:p>
-    <w:p>
-      <w:pPr>
-        <w:rPr>
-          <w:bCs/>
-        </w:rPr>
-      </w:pPr>
-      <w:r>
-        <w:rPr>
-          <w:b/>
-          <w:sz w:val="28"/>
-          <w:szCs w:val="28"/>
-        </w:rPr>
+    </w:p>
+    <w:p>
+      <w:pPr>
+        <w:rPr>
+          <w:b/>
+        </w:rPr>
+      </w:pPr>
+      <w:r>
+        <w:rPr>
+          <w:bCs/>
+        </w:rPr>
+        <w:t>Most EV charge times were less than 4 hours in all the months. There were 2 sessions with a charge time of over 8 hours in November and also 2 sessions in January</w:t>
+      </w:r>
+      <w:r>
+        <w:rPr>
+          <w:b/>
+        </w:rPr>
+        <w:t>.</w:t>
+      </w:r>
+    </w:p>
+    <w:p>
+      <w:pPr>
+        <w:rPr>
+          <w:b/>
+        </w:rPr>
+      </w:pPr>
+    </w:p>
+    <w:p>
+      <w:pPr>
+        <w:rPr>
+          <w:b/>
+          <w:sz w:val="28"/>
+          <w:szCs w:val="28"/>
+        </w:rPr>
+      </w:pPr>
+    </w:p>
+    <w:p>
+      <w:pPr>
+        <w:rPr>
+          <w:b/>
+          <w:sz w:val="28"/>
+          <w:szCs w:val="28"/>
+        </w:rPr>
+      </w:pPr>
+    </w:p>
+    <w:p>
+      <w:pPr>
+        <w:rPr>
+          <w:b/>
+          <w:sz w:val="28"/>
+          <w:szCs w:val="28"/>
+        </w:rPr>
+      </w:pPr>
+    </w:p>
+    <w:p>
+      <w:pPr>
+        <w:rPr>
+          <w:b/>
+          <w:sz w:val="28"/>
+          <w:szCs w:val="28"/>
+        </w:rPr>
+      </w:pPr>
+    </w:p>
+    <w:p>
+      <w:pPr>
+        <w:rPr>
+          <w:b/>
+          <w:sz w:val="28"/>
+          <w:szCs w:val="28"/>
+        </w:rPr>
+      </w:pPr>
+    </w:p>
+    <w:p>
+      <w:pPr>
+        <w:rPr>
+          <w:b/>
+          <w:sz w:val="28"/>
+          <w:szCs w:val="28"/>
+        </w:rPr>
+      </w:pPr>
+    </w:p>
+    <w:p>
+      <w:pPr>
+        <w:rPr>
+          <w:bCs/>
+        </w:rPr>
+      </w:pPr>
+      <w:r>
+        <w:rPr>
+          <w:b/>
+          <w:sz w:val="28"/>
+          <w:szCs w:val="28"/>
+        </w:rPr>
+        <w:lastRenderedPageBreak/>
         <w:t>DISTRIB</w:t>
       </w:r>
       <w:r>
@@ -6038,6 +7054,7 @@
           <w:sz w:val="28"/>
           <w:szCs w:val="28"/>
         </w:rPr>
+        <w:lastRenderedPageBreak/>
         <w:t>CONSUMPTION (MONTHLY)</w:t>
       </w:r>
     </w:p>
@@ -6152,6 +7169,930 @@
     <w:p>
       <w:pPr>
         <w:rPr>
+          <w:b/>
+          <w:bCs/>
+          <w:sz w:val="24"/>
+          <w:szCs w:val="24"/>
+        </w:rPr>
+      </w:pPr>
+      <w:r>
+        <w:rPr>
+          <w:b/>
+          <w:bCs/>
+          <w:sz w:val="24"/>
+          <w:szCs w:val="24"/>
+        </w:rPr>
+        <w:t>MEDIAN ENERGY CONSUMPTION (kWh) FOR EACH DAY</w:t>
+      </w:r>
+    </w:p>
+    <w:tbl>
+      <w:tblPr>
+        <w:tblStyle w:val="TableGrid"/>
+        <w:tblW w:w="9526" w:type="dxa"/>
+        <w:tblLook w:val="04A0" w:firstRow="1" w:lastRow="0" w:firstColumn="1" w:lastColumn="0" w:noHBand="0" w:noVBand="1"/>
+      </w:tblPr>
+      <w:tblGrid>
+        <w:gridCol w:w="1200"/>
+        <w:gridCol w:w="1174"/>
+        <w:gridCol w:w="1180"/>
+        <w:gridCol w:w="1179"/>
+        <w:gridCol w:w="1257"/>
+        <w:gridCol w:w="1183"/>
+        <w:gridCol w:w="1171"/>
+        <w:gridCol w:w="1182"/>
+      </w:tblGrid>
+      <w:tr>
+        <w:trPr>
+          <w:trHeight w:val="376"/>
+        </w:trPr>
+        <w:tc>
+          <w:tcPr>
+            <w:tcW w:w="1190" w:type="dxa"/>
+          </w:tcPr>
+          <w:p>
+            <w:pPr>
+              <w:rPr>
+                <w:bCs/>
+              </w:rPr>
+            </w:pPr>
+          </w:p>
+        </w:tc>
+        <w:tc>
+          <w:tcPr>
+            <w:tcW w:w="1190" w:type="dxa"/>
+          </w:tcPr>
+          <w:p>
+            <w:pPr>
+              <w:rPr>
+                <w:bCs/>
+              </w:rPr>
+            </w:pPr>
+            <w:r>
+              <w:rPr>
+                <w:bCs/>
+              </w:rPr>
+              <w:t>Sunday</w:t>
+            </w:r>
+          </w:p>
+        </w:tc>
+        <w:tc>
+          <w:tcPr>
+            <w:tcW w:w="1191" w:type="dxa"/>
+          </w:tcPr>
+          <w:p>
+            <w:pPr>
+              <w:rPr>
+                <w:bCs/>
+              </w:rPr>
+            </w:pPr>
+            <w:r>
+              <w:rPr>
+                <w:bCs/>
+              </w:rPr>
+              <w:t>Monday</w:t>
+            </w:r>
+          </w:p>
+        </w:tc>
+        <w:tc>
+          <w:tcPr>
+            <w:tcW w:w="1191" w:type="dxa"/>
+          </w:tcPr>
+          <w:p>
+            <w:pPr>
+              <w:rPr>
+                <w:bCs/>
+              </w:rPr>
+            </w:pPr>
+            <w:r>
+              <w:rPr>
+                <w:bCs/>
+              </w:rPr>
+              <w:t>Tuesday</w:t>
+            </w:r>
+          </w:p>
+        </w:tc>
+        <w:tc>
+          <w:tcPr>
+            <w:tcW w:w="1191" w:type="dxa"/>
+          </w:tcPr>
+          <w:p>
+            <w:pPr>
+              <w:rPr>
+                <w:bCs/>
+              </w:rPr>
+            </w:pPr>
+            <w:r>
+              <w:rPr>
+                <w:bCs/>
+              </w:rPr>
+              <w:t>Wednesday</w:t>
+            </w:r>
+          </w:p>
+        </w:tc>
+        <w:tc>
+          <w:tcPr>
+            <w:tcW w:w="1191" w:type="dxa"/>
+          </w:tcPr>
+          <w:p>
+            <w:pPr>
+              <w:rPr>
+                <w:bCs/>
+              </w:rPr>
+            </w:pPr>
+            <w:r>
+              <w:rPr>
+                <w:bCs/>
+              </w:rPr>
+              <w:t>Thursday</w:t>
+            </w:r>
+          </w:p>
+        </w:tc>
+        <w:tc>
+          <w:tcPr>
+            <w:tcW w:w="1191" w:type="dxa"/>
+          </w:tcPr>
+          <w:p>
+            <w:pPr>
+              <w:rPr>
+                <w:bCs/>
+              </w:rPr>
+            </w:pPr>
+            <w:r>
+              <w:rPr>
+                <w:bCs/>
+              </w:rPr>
+              <w:t>Friday</w:t>
+            </w:r>
+          </w:p>
+        </w:tc>
+        <w:tc>
+          <w:tcPr>
+            <w:tcW w:w="1191" w:type="dxa"/>
+          </w:tcPr>
+          <w:p>
+            <w:pPr>
+              <w:rPr>
+                <w:bCs/>
+              </w:rPr>
+            </w:pPr>
+            <w:r>
+              <w:rPr>
+                <w:bCs/>
+              </w:rPr>
+              <w:t>Saturday</w:t>
+            </w:r>
+          </w:p>
+        </w:tc>
+      </w:tr>
+      <w:tr>
+        <w:trPr>
+          <w:trHeight w:val="356"/>
+        </w:trPr>
+        <w:tc>
+          <w:tcPr>
+            <w:tcW w:w="1190" w:type="dxa"/>
+          </w:tcPr>
+          <w:p>
+            <w:pPr>
+              <w:rPr>
+                <w:bCs/>
+              </w:rPr>
+            </w:pPr>
+            <w:r>
+              <w:rPr>
+                <w:bCs/>
+              </w:rPr>
+              <w:t>September</w:t>
+            </w:r>
+          </w:p>
+        </w:tc>
+        <w:tc>
+          <w:tcPr>
+            <w:tcW w:w="1190" w:type="dxa"/>
+          </w:tcPr>
+          <w:p>
+            <w:pPr>
+              <w:rPr>
+                <w:bCs/>
+              </w:rPr>
+            </w:pPr>
+            <w:r>
+              <w:rPr>
+                <w:bCs/>
+              </w:rPr>
+              <w:t>37.33</w:t>
+            </w:r>
+          </w:p>
+        </w:tc>
+        <w:tc>
+          <w:tcPr>
+            <w:tcW w:w="1191" w:type="dxa"/>
+          </w:tcPr>
+          <w:p>
+            <w:pPr>
+              <w:rPr>
+                <w:bCs/>
+              </w:rPr>
+            </w:pPr>
+            <w:r>
+              <w:rPr>
+                <w:bCs/>
+              </w:rPr>
+              <w:t>16.40</w:t>
+            </w:r>
+          </w:p>
+        </w:tc>
+        <w:tc>
+          <w:tcPr>
+            <w:tcW w:w="1191" w:type="dxa"/>
+          </w:tcPr>
+          <w:p>
+            <w:pPr>
+              <w:rPr>
+                <w:bCs/>
+              </w:rPr>
+            </w:pPr>
+            <w:r>
+              <w:rPr>
+                <w:bCs/>
+              </w:rPr>
+              <w:t>15.27</w:t>
+            </w:r>
+          </w:p>
+        </w:tc>
+        <w:tc>
+          <w:tcPr>
+            <w:tcW w:w="1191" w:type="dxa"/>
+          </w:tcPr>
+          <w:p>
+            <w:pPr>
+              <w:rPr>
+                <w:bCs/>
+              </w:rPr>
+            </w:pPr>
+            <w:r>
+              <w:rPr>
+                <w:bCs/>
+              </w:rPr>
+              <w:t>24.97</w:t>
+            </w:r>
+          </w:p>
+        </w:tc>
+        <w:tc>
+          <w:tcPr>
+            <w:tcW w:w="1191" w:type="dxa"/>
+          </w:tcPr>
+          <w:p>
+            <w:pPr>
+              <w:rPr>
+                <w:bCs/>
+              </w:rPr>
+            </w:pPr>
+            <w:r>
+              <w:rPr>
+                <w:bCs/>
+              </w:rPr>
+              <w:t>10.82</w:t>
+            </w:r>
+          </w:p>
+        </w:tc>
+        <w:tc>
+          <w:tcPr>
+            <w:tcW w:w="1191" w:type="dxa"/>
+          </w:tcPr>
+          <w:p>
+            <w:pPr>
+              <w:rPr>
+                <w:bCs/>
+              </w:rPr>
+            </w:pPr>
+            <w:r>
+              <w:rPr>
+                <w:bCs/>
+              </w:rPr>
+              <w:t>10.29</w:t>
+            </w:r>
+          </w:p>
+        </w:tc>
+        <w:tc>
+          <w:tcPr>
+            <w:tcW w:w="1191" w:type="dxa"/>
+          </w:tcPr>
+          <w:p>
+            <w:pPr>
+              <w:rPr>
+                <w:bCs/>
+              </w:rPr>
+            </w:pPr>
+            <w:r>
+              <w:rPr>
+                <w:bCs/>
+              </w:rPr>
+              <w:t>10.13</w:t>
+            </w:r>
+          </w:p>
+        </w:tc>
+      </w:tr>
+      <w:tr>
+        <w:trPr>
+          <w:trHeight w:val="376"/>
+        </w:trPr>
+        <w:tc>
+          <w:tcPr>
+            <w:tcW w:w="1190" w:type="dxa"/>
+          </w:tcPr>
+          <w:p>
+            <w:pPr>
+              <w:rPr>
+                <w:bCs/>
+              </w:rPr>
+            </w:pPr>
+            <w:r>
+              <w:rPr>
+                <w:bCs/>
+              </w:rPr>
+              <w:t>October</w:t>
+            </w:r>
+          </w:p>
+        </w:tc>
+        <w:tc>
+          <w:tcPr>
+            <w:tcW w:w="1190" w:type="dxa"/>
+          </w:tcPr>
+          <w:p>
+            <w:pPr>
+              <w:rPr>
+                <w:bCs/>
+              </w:rPr>
+            </w:pPr>
+            <w:r>
+              <w:rPr>
+                <w:bCs/>
+              </w:rPr>
+              <w:t>10.80</w:t>
+            </w:r>
+          </w:p>
+        </w:tc>
+        <w:tc>
+          <w:tcPr>
+            <w:tcW w:w="1191" w:type="dxa"/>
+          </w:tcPr>
+          <w:p>
+            <w:pPr>
+              <w:rPr>
+                <w:bCs/>
+              </w:rPr>
+            </w:pPr>
+            <w:r>
+              <w:rPr>
+                <w:bCs/>
+              </w:rPr>
+              <w:t>10.64</w:t>
+            </w:r>
+          </w:p>
+        </w:tc>
+        <w:tc>
+          <w:tcPr>
+            <w:tcW w:w="1191" w:type="dxa"/>
+          </w:tcPr>
+          <w:p>
+            <w:pPr>
+              <w:rPr>
+                <w:bCs/>
+              </w:rPr>
+            </w:pPr>
+            <w:r>
+              <w:rPr>
+                <w:bCs/>
+              </w:rPr>
+              <w:t>10.10</w:t>
+            </w:r>
+          </w:p>
+        </w:tc>
+        <w:tc>
+          <w:tcPr>
+            <w:tcW w:w="1191" w:type="dxa"/>
+          </w:tcPr>
+          <w:p>
+            <w:pPr>
+              <w:rPr>
+                <w:bCs/>
+              </w:rPr>
+            </w:pPr>
+            <w:r>
+              <w:rPr>
+                <w:bCs/>
+              </w:rPr>
+              <w:t>17.98</w:t>
+            </w:r>
+          </w:p>
+        </w:tc>
+        <w:tc>
+          <w:tcPr>
+            <w:tcW w:w="1191" w:type="dxa"/>
+          </w:tcPr>
+          <w:p>
+            <w:pPr>
+              <w:rPr>
+                <w:bCs/>
+              </w:rPr>
+            </w:pPr>
+            <w:r>
+              <w:rPr>
+                <w:bCs/>
+              </w:rPr>
+              <w:t>11.14</w:t>
+            </w:r>
+          </w:p>
+        </w:tc>
+        <w:tc>
+          <w:tcPr>
+            <w:tcW w:w="1191" w:type="dxa"/>
+          </w:tcPr>
+          <w:p>
+            <w:pPr>
+              <w:rPr>
+                <w:bCs/>
+              </w:rPr>
+            </w:pPr>
+            <w:r>
+              <w:rPr>
+                <w:bCs/>
+              </w:rPr>
+              <w:t>11.11</w:t>
+            </w:r>
+          </w:p>
+        </w:tc>
+        <w:tc>
+          <w:tcPr>
+            <w:tcW w:w="1191" w:type="dxa"/>
+          </w:tcPr>
+          <w:p>
+            <w:pPr>
+              <w:rPr>
+                <w:bCs/>
+              </w:rPr>
+            </w:pPr>
+            <w:r>
+              <w:rPr>
+                <w:bCs/>
+              </w:rPr>
+              <w:t>11.00</w:t>
+            </w:r>
+          </w:p>
+        </w:tc>
+      </w:tr>
+      <w:tr>
+        <w:trPr>
+          <w:trHeight w:val="356"/>
+        </w:trPr>
+        <w:tc>
+          <w:tcPr>
+            <w:tcW w:w="1190" w:type="dxa"/>
+          </w:tcPr>
+          <w:p>
+            <w:pPr>
+              <w:rPr>
+                <w:bCs/>
+              </w:rPr>
+            </w:pPr>
+            <w:r>
+              <w:rPr>
+                <w:bCs/>
+              </w:rPr>
+              <w:t>November</w:t>
+            </w:r>
+          </w:p>
+        </w:tc>
+        <w:tc>
+          <w:tcPr>
+            <w:tcW w:w="1190" w:type="dxa"/>
+          </w:tcPr>
+          <w:p>
+            <w:pPr>
+              <w:rPr>
+                <w:bCs/>
+              </w:rPr>
+            </w:pPr>
+            <w:r>
+              <w:rPr>
+                <w:bCs/>
+              </w:rPr>
+              <w:t>13.69</w:t>
+            </w:r>
+          </w:p>
+        </w:tc>
+        <w:tc>
+          <w:tcPr>
+            <w:tcW w:w="1191" w:type="dxa"/>
+          </w:tcPr>
+          <w:p>
+            <w:pPr>
+              <w:rPr>
+                <w:bCs/>
+              </w:rPr>
+            </w:pPr>
+            <w:r>
+              <w:rPr>
+                <w:bCs/>
+              </w:rPr>
+              <w:t>15.80</w:t>
+            </w:r>
+          </w:p>
+        </w:tc>
+        <w:tc>
+          <w:tcPr>
+            <w:tcW w:w="1191" w:type="dxa"/>
+          </w:tcPr>
+          <w:p>
+            <w:pPr>
+              <w:rPr>
+                <w:bCs/>
+              </w:rPr>
+            </w:pPr>
+            <w:r>
+              <w:rPr>
+                <w:bCs/>
+              </w:rPr>
+              <w:t>13.25</w:t>
+            </w:r>
+          </w:p>
+        </w:tc>
+        <w:tc>
+          <w:tcPr>
+            <w:tcW w:w="1191" w:type="dxa"/>
+          </w:tcPr>
+          <w:p>
+            <w:pPr>
+              <w:rPr>
+                <w:bCs/>
+              </w:rPr>
+            </w:pPr>
+            <w:r>
+              <w:rPr>
+                <w:bCs/>
+              </w:rPr>
+              <w:t>10.00</w:t>
+            </w:r>
+          </w:p>
+        </w:tc>
+        <w:tc>
+          <w:tcPr>
+            <w:tcW w:w="1191" w:type="dxa"/>
+          </w:tcPr>
+          <w:p>
+            <w:pPr>
+              <w:rPr>
+                <w:bCs/>
+              </w:rPr>
+            </w:pPr>
+            <w:r>
+              <w:rPr>
+                <w:bCs/>
+              </w:rPr>
+              <w:t>12.43</w:t>
+            </w:r>
+          </w:p>
+        </w:tc>
+        <w:tc>
+          <w:tcPr>
+            <w:tcW w:w="1191" w:type="dxa"/>
+          </w:tcPr>
+          <w:p>
+            <w:pPr>
+              <w:rPr>
+                <w:bCs/>
+              </w:rPr>
+            </w:pPr>
+            <w:r>
+              <w:rPr>
+                <w:bCs/>
+              </w:rPr>
+              <w:t>8.66</w:t>
+            </w:r>
+          </w:p>
+        </w:tc>
+        <w:tc>
+          <w:tcPr>
+            <w:tcW w:w="1191" w:type="dxa"/>
+          </w:tcPr>
+          <w:p>
+            <w:pPr>
+              <w:rPr>
+                <w:bCs/>
+              </w:rPr>
+            </w:pPr>
+            <w:r>
+              <w:rPr>
+                <w:bCs/>
+              </w:rPr>
+              <w:t>12.13</w:t>
+            </w:r>
+          </w:p>
+        </w:tc>
+      </w:tr>
+      <w:tr>
+        <w:trPr>
+          <w:trHeight w:val="376"/>
+        </w:trPr>
+        <w:tc>
+          <w:tcPr>
+            <w:tcW w:w="1190" w:type="dxa"/>
+          </w:tcPr>
+          <w:p>
+            <w:pPr>
+              <w:rPr>
+                <w:bCs/>
+              </w:rPr>
+            </w:pPr>
+            <w:r>
+              <w:rPr>
+                <w:bCs/>
+              </w:rPr>
+              <w:t>December</w:t>
+            </w:r>
+          </w:p>
+        </w:tc>
+        <w:tc>
+          <w:tcPr>
+            <w:tcW w:w="1190" w:type="dxa"/>
+          </w:tcPr>
+          <w:p>
+            <w:pPr>
+              <w:rPr>
+                <w:bCs/>
+              </w:rPr>
+            </w:pPr>
+            <w:r>
+              <w:rPr>
+                <w:bCs/>
+              </w:rPr>
+              <w:t>26.15</w:t>
+            </w:r>
+          </w:p>
+        </w:tc>
+        <w:tc>
+          <w:tcPr>
+            <w:tcW w:w="1191" w:type="dxa"/>
+          </w:tcPr>
+          <w:p>
+            <w:pPr>
+              <w:rPr>
+                <w:bCs/>
+              </w:rPr>
+            </w:pPr>
+            <w:r>
+              <w:rPr>
+                <w:bCs/>
+              </w:rPr>
+              <w:t>13.67</w:t>
+            </w:r>
+          </w:p>
+        </w:tc>
+        <w:tc>
+          <w:tcPr>
+            <w:tcW w:w="1191" w:type="dxa"/>
+          </w:tcPr>
+          <w:p>
+            <w:pPr>
+              <w:rPr>
+                <w:bCs/>
+              </w:rPr>
+            </w:pPr>
+            <w:r>
+              <w:rPr>
+                <w:bCs/>
+              </w:rPr>
+              <w:t>18.17</w:t>
+            </w:r>
+          </w:p>
+        </w:tc>
+        <w:tc>
+          <w:tcPr>
+            <w:tcW w:w="1191" w:type="dxa"/>
+          </w:tcPr>
+          <w:p>
+            <w:pPr>
+              <w:rPr>
+                <w:bCs/>
+              </w:rPr>
+            </w:pPr>
+            <w:r>
+              <w:rPr>
+                <w:bCs/>
+              </w:rPr>
+              <w:t>14.84</w:t>
+            </w:r>
+          </w:p>
+        </w:tc>
+        <w:tc>
+          <w:tcPr>
+            <w:tcW w:w="1191" w:type="dxa"/>
+          </w:tcPr>
+          <w:p>
+            <w:pPr>
+              <w:rPr>
+                <w:bCs/>
+              </w:rPr>
+            </w:pPr>
+            <w:r>
+              <w:rPr>
+                <w:bCs/>
+              </w:rPr>
+              <w:t>13.93</w:t>
+            </w:r>
+          </w:p>
+        </w:tc>
+        <w:tc>
+          <w:tcPr>
+            <w:tcW w:w="1191" w:type="dxa"/>
+          </w:tcPr>
+          <w:p>
+            <w:pPr>
+              <w:rPr>
+                <w:bCs/>
+              </w:rPr>
+            </w:pPr>
+            <w:r>
+              <w:rPr>
+                <w:bCs/>
+              </w:rPr>
+              <w:t>12.10</w:t>
+            </w:r>
+          </w:p>
+        </w:tc>
+        <w:tc>
+          <w:tcPr>
+            <w:tcW w:w="1191" w:type="dxa"/>
+          </w:tcPr>
+          <w:p>
+            <w:pPr>
+              <w:rPr>
+                <w:bCs/>
+              </w:rPr>
+            </w:pPr>
+            <w:r>
+              <w:rPr>
+                <w:bCs/>
+              </w:rPr>
+              <w:t>19.61</w:t>
+            </w:r>
+          </w:p>
+        </w:tc>
+      </w:tr>
+      <w:tr>
+        <w:trPr>
+          <w:trHeight w:val="356"/>
+        </w:trPr>
+        <w:tc>
+          <w:tcPr>
+            <w:tcW w:w="1190" w:type="dxa"/>
+          </w:tcPr>
+          <w:p>
+            <w:pPr>
+              <w:rPr>
+                <w:bCs/>
+              </w:rPr>
+            </w:pPr>
+            <w:r>
+              <w:rPr>
+                <w:bCs/>
+              </w:rPr>
+              <w:t>January</w:t>
+            </w:r>
+          </w:p>
+        </w:tc>
+        <w:tc>
+          <w:tcPr>
+            <w:tcW w:w="1190" w:type="dxa"/>
+          </w:tcPr>
+          <w:p>
+            <w:pPr>
+              <w:rPr>
+                <w:bCs/>
+              </w:rPr>
+            </w:pPr>
+            <w:r>
+              <w:rPr>
+                <w:bCs/>
+              </w:rPr>
+              <w:t>28.74</w:t>
+            </w:r>
+          </w:p>
+        </w:tc>
+        <w:tc>
+          <w:tcPr>
+            <w:tcW w:w="1191" w:type="dxa"/>
+          </w:tcPr>
+          <w:p>
+            <w:pPr>
+              <w:rPr>
+                <w:bCs/>
+              </w:rPr>
+            </w:pPr>
+            <w:r>
+              <w:rPr>
+                <w:bCs/>
+              </w:rPr>
+              <w:t>20.34</w:t>
+            </w:r>
+          </w:p>
+        </w:tc>
+        <w:tc>
+          <w:tcPr>
+            <w:tcW w:w="1191" w:type="dxa"/>
+          </w:tcPr>
+          <w:p>
+            <w:pPr>
+              <w:rPr>
+                <w:bCs/>
+              </w:rPr>
+            </w:pPr>
+            <w:r>
+              <w:rPr>
+                <w:bCs/>
+              </w:rPr>
+              <w:t>18.08</w:t>
+            </w:r>
+          </w:p>
+        </w:tc>
+        <w:tc>
+          <w:tcPr>
+            <w:tcW w:w="1191" w:type="dxa"/>
+          </w:tcPr>
+          <w:p>
+            <w:pPr>
+              <w:rPr>
+                <w:bCs/>
+              </w:rPr>
+            </w:pPr>
+            <w:r>
+              <w:rPr>
+                <w:bCs/>
+              </w:rPr>
+              <w:t>15.50</w:t>
+            </w:r>
+          </w:p>
+        </w:tc>
+        <w:tc>
+          <w:tcPr>
+            <w:tcW w:w="1191" w:type="dxa"/>
+          </w:tcPr>
+          <w:p>
+            <w:pPr>
+              <w:rPr>
+                <w:bCs/>
+              </w:rPr>
+            </w:pPr>
+            <w:r>
+              <w:rPr>
+                <w:bCs/>
+              </w:rPr>
+              <w:t>15.77</w:t>
+            </w:r>
+          </w:p>
+        </w:tc>
+        <w:tc>
+          <w:tcPr>
+            <w:tcW w:w="1191" w:type="dxa"/>
+          </w:tcPr>
+          <w:p>
+            <w:pPr>
+              <w:rPr>
+                <w:bCs/>
+              </w:rPr>
+            </w:pPr>
+            <w:r>
+              <w:rPr>
+                <w:bCs/>
+              </w:rPr>
+              <w:t>15.44</w:t>
+            </w:r>
+          </w:p>
+        </w:tc>
+        <w:tc>
+          <w:tcPr>
+            <w:tcW w:w="1191" w:type="dxa"/>
+          </w:tcPr>
+          <w:p>
+            <w:pPr>
+              <w:rPr>
+                <w:bCs/>
+              </w:rPr>
+            </w:pPr>
+            <w:r>
+              <w:rPr>
+                <w:bCs/>
+              </w:rPr>
+              <w:t>12.66</w:t>
+            </w:r>
+          </w:p>
+        </w:tc>
+      </w:tr>
+    </w:tbl>
+    <w:p>
+      <w:pPr>
+        <w:rPr>
           <w:bCs/>
         </w:rPr>
       </w:pPr>
@@ -6334,82 +8275,47 @@
           <w:bCs/>
         </w:rPr>
       </w:pPr>
-    </w:p>
-    <w:p>
-      <w:pPr>
-        <w:rPr>
-          <w:bCs/>
-        </w:rPr>
-      </w:pPr>
-    </w:p>
-    <w:p>
-      <w:pPr>
-        <w:rPr>
-          <w:bCs/>
-        </w:rPr>
-      </w:pPr>
-    </w:p>
-    <w:p>
-      <w:pPr>
-        <w:rPr>
-          <w:bCs/>
-        </w:rPr>
-      </w:pPr>
-    </w:p>
-    <w:p>
-      <w:pPr>
-        <w:rPr>
-          <w:bCs/>
-        </w:rPr>
-      </w:pPr>
-    </w:p>
-    <w:p>
-      <w:pPr>
-        <w:rPr>
-          <w:bCs/>
-        </w:rPr>
-      </w:pPr>
-    </w:p>
-    <w:p>
-      <w:pPr>
-        <w:rPr>
-          <w:bCs/>
-        </w:rPr>
-      </w:pPr>
-    </w:p>
-    <w:p>
-      <w:pPr>
-        <w:rPr>
-          <w:bCs/>
-        </w:rPr>
-      </w:pPr>
-    </w:p>
-    <w:p>
-      <w:pPr>
-        <w:rPr>
-          <w:bCs/>
-        </w:rPr>
-      </w:pPr>
-    </w:p>
-    <w:p>
-      <w:pPr>
-        <w:rPr>
-          <w:bCs/>
-        </w:rPr>
-      </w:pPr>
-    </w:p>
-    <w:p>
-      <w:pPr>
-        <w:rPr>
-          <w:bCs/>
-        </w:rPr>
-      </w:pPr>
-      <w:r>
-        <w:rPr>
-          <w:b/>
-          <w:sz w:val="28"/>
-          <w:szCs w:val="28"/>
-        </w:rPr>
+      <w:r>
+        <w:rPr>
+          <w:bCs/>
+        </w:rPr>
+        <w:t xml:space="preserve">Hogging time for all the months was largely right skewed. Hogging time was mostly less than 2 hours in each month. </w:t>
+      </w:r>
+    </w:p>
+    <w:p>
+      <w:pPr>
+        <w:rPr>
+          <w:bCs/>
+        </w:rPr>
+      </w:pPr>
+    </w:p>
+    <w:p>
+      <w:pPr>
+        <w:rPr>
+          <w:bCs/>
+        </w:rPr>
+      </w:pPr>
+    </w:p>
+    <w:p>
+      <w:pPr>
+        <w:rPr>
+          <w:bCs/>
+        </w:rPr>
+      </w:pPr>
+    </w:p>
+    <w:p>
+      <w:pPr>
+        <w:rPr>
+          <w:bCs/>
+        </w:rPr>
+      </w:pPr>
+      <w:r>
+        <w:rPr>
+          <w:b/>
+          <w:sz w:val="28"/>
+          <w:szCs w:val="28"/>
+        </w:rPr>
+        <w:lastRenderedPageBreak/>
         <w:t>AVERAGE CONNECTION AND BLOCKING TIMES (MONTHLY)</w:t>
       </w:r>
     </w:p>
@@ -6527,82 +8433,424 @@
           <w:bCs/>
         </w:rPr>
       </w:pPr>
-    </w:p>
-    <w:p>
-      <w:pPr>
-        <w:rPr>
-          <w:bCs/>
-        </w:rPr>
-      </w:pPr>
-    </w:p>
-    <w:p>
-      <w:pPr>
-        <w:rPr>
-          <w:bCs/>
-        </w:rPr>
-      </w:pPr>
-    </w:p>
-    <w:p>
-      <w:pPr>
-        <w:rPr>
-          <w:bCs/>
-        </w:rPr>
-      </w:pPr>
-    </w:p>
-    <w:p>
-      <w:pPr>
-        <w:rPr>
-          <w:bCs/>
-        </w:rPr>
-      </w:pPr>
-    </w:p>
-    <w:p>
-      <w:pPr>
-        <w:rPr>
-          <w:bCs/>
-        </w:rPr>
-      </w:pPr>
-    </w:p>
-    <w:p>
-      <w:pPr>
-        <w:rPr>
-          <w:bCs/>
-        </w:rPr>
-      </w:pPr>
-    </w:p>
-    <w:p>
-      <w:pPr>
-        <w:rPr>
-          <w:bCs/>
-        </w:rPr>
-      </w:pPr>
-    </w:p>
-    <w:p>
-      <w:pPr>
-        <w:rPr>
-          <w:bCs/>
-        </w:rPr>
-      </w:pPr>
-    </w:p>
-    <w:p>
-      <w:pPr>
-        <w:rPr>
-          <w:bCs/>
-        </w:rPr>
-      </w:pPr>
-    </w:p>
-    <w:p>
-      <w:pPr>
-        <w:rPr>
-          <w:bCs/>
-        </w:rPr>
-      </w:pPr>
-      <w:r>
-        <w:rPr>
-          <w:b/>
-          <w:sz w:val="28"/>
-          <w:szCs w:val="28"/>
-        </w:rPr>
+      <w:r>
+        <w:rPr>
+          <w:b/>
+          <w:sz w:val="24"/>
+          <w:szCs w:val="24"/>
+        </w:rPr>
+        <w:t>AVERAGE</w:t>
+      </w:r>
+      <w:r>
+        <w:rPr>
+          <w:b/>
+          <w:sz w:val="24"/>
+          <w:szCs w:val="24"/>
+        </w:rPr>
+        <w:t xml:space="preserve"> CONNECTION AND CHARGE TIME PER MONTH</w:t>
+      </w:r>
+    </w:p>
+    <w:tbl>
+      <w:tblPr>
+        <w:tblStyle w:val="TableGrid"/>
+        <w:tblW w:w="9377" w:type="dxa"/>
+        <w:tblLook w:val="04A0" w:firstRow="1" w:lastRow="0" w:firstColumn="1" w:lastColumn="0" w:noHBand="0" w:noVBand="1"/>
+      </w:tblPr>
+      <w:tblGrid>
+        <w:gridCol w:w="3125"/>
+        <w:gridCol w:w="3126"/>
+        <w:gridCol w:w="3126"/>
+      </w:tblGrid>
+      <w:tr>
+        <w:trPr>
+          <w:trHeight w:val="430"/>
+        </w:trPr>
+        <w:tc>
+          <w:tcPr>
+            <w:tcW w:w="3125" w:type="dxa"/>
+          </w:tcPr>
+          <w:p>
+            <w:pPr>
+              <w:rPr>
+                <w:bCs/>
+              </w:rPr>
+            </w:pPr>
+          </w:p>
+        </w:tc>
+        <w:tc>
+          <w:tcPr>
+            <w:tcW w:w="3126" w:type="dxa"/>
+          </w:tcPr>
+          <w:p>
+            <w:pPr>
+              <w:rPr>
+                <w:bCs/>
+              </w:rPr>
+            </w:pPr>
+            <w:r>
+              <w:rPr>
+                <w:bCs/>
+              </w:rPr>
+              <w:t>Average connection time</w:t>
+            </w:r>
+          </w:p>
+        </w:tc>
+        <w:tc>
+          <w:tcPr>
+            <w:tcW w:w="3126" w:type="dxa"/>
+          </w:tcPr>
+          <w:p>
+            <w:pPr>
+              <w:rPr>
+                <w:bCs/>
+              </w:rPr>
+            </w:pPr>
+            <w:r>
+              <w:rPr>
+                <w:bCs/>
+              </w:rPr>
+              <w:t>Average charge time</w:t>
+            </w:r>
+          </w:p>
+        </w:tc>
+      </w:tr>
+      <w:tr>
+        <w:trPr>
+          <w:trHeight w:val="406"/>
+        </w:trPr>
+        <w:tc>
+          <w:tcPr>
+            <w:tcW w:w="3125" w:type="dxa"/>
+          </w:tcPr>
+          <w:p>
+            <w:pPr>
+              <w:rPr>
+                <w:bCs/>
+              </w:rPr>
+            </w:pPr>
+            <w:r>
+              <w:rPr>
+                <w:bCs/>
+              </w:rPr>
+              <w:t>September</w:t>
+            </w:r>
+          </w:p>
+        </w:tc>
+        <w:tc>
+          <w:tcPr>
+            <w:tcW w:w="3126" w:type="dxa"/>
+          </w:tcPr>
+          <w:p>
+            <w:pPr>
+              <w:rPr>
+                <w:bCs/>
+              </w:rPr>
+            </w:pPr>
+            <w:r>
+              <w:rPr>
+                <w:bCs/>
+              </w:rPr>
+              <w:t>3.75</w:t>
+            </w:r>
+          </w:p>
+        </w:tc>
+        <w:tc>
+          <w:tcPr>
+            <w:tcW w:w="3126" w:type="dxa"/>
+          </w:tcPr>
+          <w:p>
+            <w:pPr>
+              <w:rPr>
+                <w:bCs/>
+              </w:rPr>
+            </w:pPr>
+            <w:r>
+              <w:rPr>
+                <w:bCs/>
+              </w:rPr>
+              <w:t>2.23</w:t>
+            </w:r>
+          </w:p>
+        </w:tc>
+      </w:tr>
+      <w:tr>
+        <w:trPr>
+          <w:trHeight w:val="430"/>
+        </w:trPr>
+        <w:tc>
+          <w:tcPr>
+            <w:tcW w:w="3125" w:type="dxa"/>
+          </w:tcPr>
+          <w:p>
+            <w:pPr>
+              <w:rPr>
+                <w:bCs/>
+              </w:rPr>
+            </w:pPr>
+            <w:r>
+              <w:rPr>
+                <w:bCs/>
+              </w:rPr>
+              <w:t>October</w:t>
+            </w:r>
+          </w:p>
+        </w:tc>
+        <w:tc>
+          <w:tcPr>
+            <w:tcW w:w="3126" w:type="dxa"/>
+          </w:tcPr>
+          <w:p>
+            <w:pPr>
+              <w:rPr>
+                <w:bCs/>
+              </w:rPr>
+            </w:pPr>
+            <w:r>
+              <w:rPr>
+                <w:bCs/>
+              </w:rPr>
+              <w:t>3.53</w:t>
+            </w:r>
+          </w:p>
+        </w:tc>
+        <w:tc>
+          <w:tcPr>
+            <w:tcW w:w="3126" w:type="dxa"/>
+          </w:tcPr>
+          <w:p>
+            <w:pPr>
+              <w:rPr>
+                <w:bCs/>
+              </w:rPr>
+            </w:pPr>
+            <w:r>
+              <w:rPr>
+                <w:bCs/>
+              </w:rPr>
+              <w:t>2.29</w:t>
+            </w:r>
+          </w:p>
+        </w:tc>
+      </w:tr>
+      <w:tr>
+        <w:trPr>
+          <w:trHeight w:val="406"/>
+        </w:trPr>
+        <w:tc>
+          <w:tcPr>
+            <w:tcW w:w="3125" w:type="dxa"/>
+          </w:tcPr>
+          <w:p>
+            <w:pPr>
+              <w:rPr>
+                <w:bCs/>
+              </w:rPr>
+            </w:pPr>
+            <w:r>
+              <w:rPr>
+                <w:bCs/>
+              </w:rPr>
+              <w:t>November</w:t>
+            </w:r>
+          </w:p>
+        </w:tc>
+        <w:tc>
+          <w:tcPr>
+            <w:tcW w:w="3126" w:type="dxa"/>
+          </w:tcPr>
+          <w:p>
+            <w:pPr>
+              <w:rPr>
+                <w:bCs/>
+              </w:rPr>
+            </w:pPr>
+            <w:r>
+              <w:rPr>
+                <w:bCs/>
+              </w:rPr>
+              <w:t>3.71</w:t>
+            </w:r>
+          </w:p>
+        </w:tc>
+        <w:tc>
+          <w:tcPr>
+            <w:tcW w:w="3126" w:type="dxa"/>
+          </w:tcPr>
+          <w:p>
+            <w:pPr>
+              <w:rPr>
+                <w:bCs/>
+              </w:rPr>
+            </w:pPr>
+            <w:r>
+              <w:rPr>
+                <w:bCs/>
+              </w:rPr>
+              <w:t>2.48</w:t>
+            </w:r>
+          </w:p>
+        </w:tc>
+      </w:tr>
+      <w:tr>
+        <w:trPr>
+          <w:trHeight w:val="430"/>
+        </w:trPr>
+        <w:tc>
+          <w:tcPr>
+            <w:tcW w:w="3125" w:type="dxa"/>
+          </w:tcPr>
+          <w:p>
+            <w:pPr>
+              <w:rPr>
+                <w:bCs/>
+              </w:rPr>
+            </w:pPr>
+            <w:r>
+              <w:rPr>
+                <w:bCs/>
+              </w:rPr>
+              <w:t>December</w:t>
+            </w:r>
+          </w:p>
+        </w:tc>
+        <w:tc>
+          <w:tcPr>
+            <w:tcW w:w="3126" w:type="dxa"/>
+          </w:tcPr>
+          <w:p>
+            <w:pPr>
+              <w:rPr>
+                <w:bCs/>
+              </w:rPr>
+            </w:pPr>
+            <w:r>
+              <w:rPr>
+                <w:bCs/>
+              </w:rPr>
+              <w:t>5.57</w:t>
+            </w:r>
+          </w:p>
+        </w:tc>
+        <w:tc>
+          <w:tcPr>
+            <w:tcW w:w="3126" w:type="dxa"/>
+          </w:tcPr>
+          <w:p>
+            <w:pPr>
+              <w:rPr>
+                <w:bCs/>
+              </w:rPr>
+            </w:pPr>
+            <w:r>
+              <w:rPr>
+                <w:bCs/>
+              </w:rPr>
+              <w:t>2.61</w:t>
+            </w:r>
+          </w:p>
+        </w:tc>
+      </w:tr>
+      <w:tr>
+        <w:trPr>
+          <w:trHeight w:val="406"/>
+        </w:trPr>
+        <w:tc>
+          <w:tcPr>
+            <w:tcW w:w="3125" w:type="dxa"/>
+          </w:tcPr>
+          <w:p>
+            <w:pPr>
+              <w:rPr>
+                <w:bCs/>
+              </w:rPr>
+            </w:pPr>
+            <w:r>
+              <w:rPr>
+                <w:bCs/>
+              </w:rPr>
+              <w:t>January</w:t>
+            </w:r>
+          </w:p>
+        </w:tc>
+        <w:tc>
+          <w:tcPr>
+            <w:tcW w:w="3126" w:type="dxa"/>
+          </w:tcPr>
+          <w:p>
+            <w:pPr>
+              <w:rPr>
+                <w:bCs/>
+              </w:rPr>
+            </w:pPr>
+            <w:r>
+              <w:rPr>
+                <w:bCs/>
+              </w:rPr>
+              <w:t>5.40</w:t>
+            </w:r>
+          </w:p>
+        </w:tc>
+        <w:tc>
+          <w:tcPr>
+            <w:tcW w:w="3126" w:type="dxa"/>
+          </w:tcPr>
+          <w:p>
+            <w:pPr>
+              <w:rPr>
+                <w:bCs/>
+              </w:rPr>
+            </w:pPr>
+            <w:r>
+              <w:rPr>
+                <w:bCs/>
+              </w:rPr>
+              <w:t>2.66</w:t>
+            </w:r>
+          </w:p>
+        </w:tc>
+      </w:tr>
+    </w:tbl>
+    <w:p>
+      <w:pPr>
+        <w:rPr>
+          <w:bCs/>
+        </w:rPr>
+      </w:pPr>
+    </w:p>
+    <w:p>
+      <w:pPr>
+        <w:rPr>
+          <w:bCs/>
+        </w:rPr>
+      </w:pPr>
+    </w:p>
+    <w:p>
+      <w:pPr>
+        <w:rPr>
+          <w:bCs/>
+        </w:rPr>
+      </w:pPr>
+    </w:p>
+    <w:p>
+      <w:pPr>
+        <w:rPr>
+          <w:bCs/>
+        </w:rPr>
+      </w:pPr>
+    </w:p>
+    <w:p>
+      <w:pPr>
+        <w:rPr>
+          <w:bCs/>
+        </w:rPr>
+      </w:pPr>
+      <w:r>
+        <w:rPr>
+          <w:b/>
+          <w:sz w:val="28"/>
+          <w:szCs w:val="28"/>
+        </w:rPr>
+        <w:lastRenderedPageBreak/>
         <w:t>NUMBER OF CHARGE SESSIONS</w:t>
       </w:r>
     </w:p>
@@ -6720,68 +8968,77 @@
           <w:bCs/>
         </w:rPr>
       </w:pPr>
-    </w:p>
-    <w:p>
-      <w:pPr>
-        <w:rPr>
-          <w:bCs/>
-        </w:rPr>
-      </w:pPr>
-    </w:p>
-    <w:p>
-      <w:pPr>
-        <w:rPr>
-          <w:bCs/>
-        </w:rPr>
-      </w:pPr>
-    </w:p>
-    <w:p>
-      <w:pPr>
-        <w:rPr>
-          <w:bCs/>
-        </w:rPr>
-      </w:pPr>
-    </w:p>
-    <w:p>
-      <w:pPr>
-        <w:rPr>
-          <w:bCs/>
-        </w:rPr>
-      </w:pPr>
-    </w:p>
-    <w:p>
-      <w:pPr>
-        <w:rPr>
-          <w:bCs/>
-        </w:rPr>
-      </w:pPr>
-    </w:p>
-    <w:p>
-      <w:pPr>
-        <w:rPr>
-          <w:bCs/>
-        </w:rPr>
-      </w:pPr>
-    </w:p>
-    <w:p>
-      <w:pPr>
-        <w:rPr>
-          <w:bCs/>
-        </w:rPr>
-      </w:pPr>
-    </w:p>
-    <w:p>
-      <w:pPr>
-        <w:rPr>
-          <w:bCs/>
-        </w:rPr>
-      </w:pPr>
-      <w:r>
-        <w:rPr>
-          <w:b/>
-          <w:sz w:val="28"/>
-          <w:szCs w:val="28"/>
-        </w:rPr>
+      <w:r>
+        <w:rPr>
+          <w:bCs/>
+        </w:rPr>
+        <w:t>October had the highest number of charge sessions while September had the lowest. Users charged their EVs mostly during the weekends more than weekdays.</w:t>
+      </w:r>
+    </w:p>
+    <w:p>
+      <w:pPr>
+        <w:rPr>
+          <w:bCs/>
+        </w:rPr>
+      </w:pPr>
+    </w:p>
+    <w:p>
+      <w:pPr>
+        <w:rPr>
+          <w:bCs/>
+        </w:rPr>
+      </w:pPr>
+    </w:p>
+    <w:p>
+      <w:pPr>
+        <w:rPr>
+          <w:bCs/>
+        </w:rPr>
+      </w:pPr>
+    </w:p>
+    <w:p>
+      <w:pPr>
+        <w:rPr>
+          <w:bCs/>
+        </w:rPr>
+      </w:pPr>
+    </w:p>
+    <w:p>
+      <w:pPr>
+        <w:rPr>
+          <w:bCs/>
+        </w:rPr>
+      </w:pPr>
+    </w:p>
+    <w:p>
+      <w:pPr>
+        <w:rPr>
+          <w:bCs/>
+        </w:rPr>
+      </w:pPr>
+    </w:p>
+    <w:p>
+      <w:pPr>
+        <w:rPr>
+          <w:b/>
+          <w:sz w:val="28"/>
+          <w:szCs w:val="28"/>
+        </w:rPr>
+      </w:pPr>
+    </w:p>
+    <w:p>
+      <w:pPr>
+        <w:rPr>
+          <w:bCs/>
+        </w:rPr>
+      </w:pPr>
+      <w:r>
+        <w:rPr>
+          <w:b/>
+          <w:sz w:val="28"/>
+          <w:szCs w:val="28"/>
+        </w:rPr>
+        <w:lastRenderedPageBreak/>
         <w:t>PLUG-IN AND PLUG-OUT FREQUENCY</w:t>
       </w:r>
     </w:p>
@@ -6841,17 +9098,56 @@
     </w:p>
     <w:p>
       <w:pPr>
-        <w:rPr>
-          <w:bCs/>
-        </w:rPr>
-      </w:pPr>
-    </w:p>
-    <w:p>
-      <w:pPr>
-        <w:rPr>
-          <w:bCs/>
-        </w:rPr>
-      </w:pPr>
+        <w:ind w:left="2160" w:firstLine="720"/>
+        <w:rPr>
+          <w:b/>
+          <w:i/>
+          <w:iCs/>
+          <w:sz w:val="18"/>
+          <w:szCs w:val="18"/>
+        </w:rPr>
+      </w:pPr>
+      <w:r>
+        <w:rPr>
+          <w:bCs/>
+          <w:i/>
+          <w:iCs/>
+          <w:sz w:val="18"/>
+          <w:szCs w:val="18"/>
+        </w:rPr>
+        <w:t>NB: Hour is represented in a 24-hour format</w:t>
+      </w:r>
+    </w:p>
+    <w:p>
+      <w:pPr>
+        <w:rPr>
+          <w:bCs/>
+        </w:rPr>
+      </w:pPr>
+      <w:r>
+        <w:rPr>
+          <w:bCs/>
+        </w:rPr>
+        <w:t>Majority of the plug-in sessions occurred between 16:00 and 18:00 while majority of the plug-out sessions occurred between 19:00 and 21:00.</w:t>
+      </w:r>
+      <w:r>
+        <w:rPr>
+          <w:bCs/>
+        </w:rPr>
+        <w:t xml:space="preserve"> This means connection time was mostly for 5 hours.</w:t>
+      </w:r>
+      <w:r>
+        <w:rPr>
+          <w:bCs/>
+        </w:rPr>
+        <w:t xml:space="preserve"> </w:t>
+      </w:r>
+      <w:r>
+        <w:rPr>
+          <w:bCs/>
+        </w:rPr>
+        <w:t>The earliest plug-in time was between 00:00 and 01:00 and the latest was between 23:00 and 00:00. The earliest plug-out time was between 02:00 and 03:00 and the latest was between 23:00 and 00:00.</w:t>
+      </w:r>
     </w:p>
     <w:p>
       <w:pPr>
@@ -7067,26 +9363,13 @@
           <w:bCs/>
         </w:rPr>
       </w:pPr>
-    </w:p>
-    <w:p>
-      <w:pPr>
-        <w:rPr>
-          <w:bCs/>
-        </w:rPr>
-      </w:pPr>
-    </w:p>
-    <w:p>
-      <w:pPr>
-        <w:rPr>
-          <w:bCs/>
-        </w:rPr>
-      </w:pPr>
-      <w:r>
-        <w:rPr>
-          <w:b/>
-          <w:sz w:val="28"/>
-          <w:szCs w:val="28"/>
-        </w:rPr>
+      <w:r>
+        <w:rPr>
+          <w:b/>
+          <w:sz w:val="28"/>
+          <w:szCs w:val="28"/>
+        </w:rPr>
+        <w:lastRenderedPageBreak/>
         <w:t>HOGGING TIME</w:t>
       </w:r>
     </w:p>
@@ -7246,6 +9529,7 @@
           <w:sz w:val="28"/>
           <w:szCs w:val="28"/>
         </w:rPr>
+        <w:lastRenderedPageBreak/>
         <w:t>CONSUMPTION PER MONTH</w:t>
       </w:r>
     </w:p>
@@ -7303,18 +9587,337 @@
         </w:drawing>
       </w:r>
     </w:p>
-    <w:p>
-      <w:pPr>
-        <w:rPr>
-          <w:bCs/>
-        </w:rPr>
-      </w:pPr>
-      <w:r>
-        <w:rPr>
-          <w:b/>
-          <w:sz w:val="28"/>
-          <w:szCs w:val="28"/>
-        </w:rPr>
+    <w:tbl>
+      <w:tblPr>
+        <w:tblStyle w:val="TableGrid"/>
+        <w:tblW w:w="9468" w:type="dxa"/>
+        <w:tblLook w:val="04A0" w:firstRow="1" w:lastRow="0" w:firstColumn="1" w:lastColumn="0" w:noHBand="0" w:noVBand="1"/>
+      </w:tblPr>
+      <w:tblGrid>
+        <w:gridCol w:w="4734"/>
+        <w:gridCol w:w="4734"/>
+      </w:tblGrid>
+      <w:tr>
+        <w:trPr>
+          <w:trHeight w:val="384"/>
+        </w:trPr>
+        <w:tc>
+          <w:tcPr>
+            <w:tcW w:w="4734" w:type="dxa"/>
+          </w:tcPr>
+          <w:p>
+            <w:pPr>
+              <w:rPr>
+                <w:bCs/>
+              </w:rPr>
+            </w:pPr>
+            <w:r>
+              <w:rPr>
+                <w:bCs/>
+              </w:rPr>
+              <w:t>Month</w:t>
+            </w:r>
+          </w:p>
+        </w:tc>
+        <w:tc>
+          <w:tcPr>
+            <w:tcW w:w="4734" w:type="dxa"/>
+          </w:tcPr>
+          <w:p>
+            <w:pPr>
+              <w:rPr>
+                <w:bCs/>
+              </w:rPr>
+            </w:pPr>
+            <w:r>
+              <w:rPr>
+                <w:bCs/>
+              </w:rPr>
+              <w:t>Total energy consumption (kWh)</w:t>
+            </w:r>
+          </w:p>
+        </w:tc>
+      </w:tr>
+      <w:tr>
+        <w:trPr>
+          <w:trHeight w:val="362"/>
+        </w:trPr>
+        <w:tc>
+          <w:tcPr>
+            <w:tcW w:w="4734" w:type="dxa"/>
+          </w:tcPr>
+          <w:p>
+            <w:pPr>
+              <w:rPr>
+                <w:bCs/>
+              </w:rPr>
+            </w:pPr>
+            <w:r>
+              <w:rPr>
+                <w:bCs/>
+              </w:rPr>
+              <w:t>September</w:t>
+            </w:r>
+          </w:p>
+        </w:tc>
+        <w:tc>
+          <w:tcPr>
+            <w:tcW w:w="4734" w:type="dxa"/>
+          </w:tcPr>
+          <w:p>
+            <w:pPr>
+              <w:rPr>
+                <w:bCs/>
+              </w:rPr>
+            </w:pPr>
+            <w:r>
+              <w:rPr>
+                <w:bCs/>
+              </w:rPr>
+              <w:t>806.527</w:t>
+            </w:r>
+          </w:p>
+        </w:tc>
+      </w:tr>
+      <w:tr>
+        <w:trPr>
+          <w:trHeight w:val="384"/>
+        </w:trPr>
+        <w:tc>
+          <w:tcPr>
+            <w:tcW w:w="4734" w:type="dxa"/>
+          </w:tcPr>
+          <w:p>
+            <w:pPr>
+              <w:rPr>
+                <w:bCs/>
+              </w:rPr>
+            </w:pPr>
+            <w:r>
+              <w:rPr>
+                <w:bCs/>
+              </w:rPr>
+              <w:t>October</w:t>
+            </w:r>
+          </w:p>
+        </w:tc>
+        <w:tc>
+          <w:tcPr>
+            <w:tcW w:w="4734" w:type="dxa"/>
+          </w:tcPr>
+          <w:p>
+            <w:pPr>
+              <w:rPr>
+                <w:bCs/>
+              </w:rPr>
+            </w:pPr>
+            <w:r>
+              <w:rPr>
+                <w:bCs/>
+              </w:rPr>
+              <w:t>1413.450</w:t>
+            </w:r>
+          </w:p>
+        </w:tc>
+      </w:tr>
+      <w:tr>
+        <w:trPr>
+          <w:trHeight w:val="362"/>
+        </w:trPr>
+        <w:tc>
+          <w:tcPr>
+            <w:tcW w:w="4734" w:type="dxa"/>
+          </w:tcPr>
+          <w:p>
+            <w:pPr>
+              <w:rPr>
+                <w:bCs/>
+              </w:rPr>
+            </w:pPr>
+            <w:r>
+              <w:rPr>
+                <w:bCs/>
+              </w:rPr>
+              <w:t>November</w:t>
+            </w:r>
+          </w:p>
+        </w:tc>
+        <w:tc>
+          <w:tcPr>
+            <w:tcW w:w="4734" w:type="dxa"/>
+          </w:tcPr>
+          <w:p>
+            <w:pPr>
+              <w:rPr>
+                <w:bCs/>
+              </w:rPr>
+            </w:pPr>
+            <w:r>
+              <w:rPr>
+                <w:bCs/>
+              </w:rPr>
+              <w:t>1393.269</w:t>
+            </w:r>
+          </w:p>
+        </w:tc>
+      </w:tr>
+      <w:tr>
+        <w:trPr>
+          <w:trHeight w:val="384"/>
+        </w:trPr>
+        <w:tc>
+          <w:tcPr>
+            <w:tcW w:w="4734" w:type="dxa"/>
+          </w:tcPr>
+          <w:p>
+            <w:pPr>
+              <w:rPr>
+                <w:bCs/>
+              </w:rPr>
+            </w:pPr>
+            <w:r>
+              <w:rPr>
+                <w:bCs/>
+              </w:rPr>
+              <w:t>December</w:t>
+            </w:r>
+          </w:p>
+        </w:tc>
+        <w:tc>
+          <w:tcPr>
+            <w:tcW w:w="4734" w:type="dxa"/>
+          </w:tcPr>
+          <w:p>
+            <w:pPr>
+              <w:rPr>
+                <w:bCs/>
+              </w:rPr>
+            </w:pPr>
+            <w:r>
+              <w:rPr>
+                <w:bCs/>
+              </w:rPr>
+              <w:t>1696.735</w:t>
+            </w:r>
+          </w:p>
+        </w:tc>
+      </w:tr>
+      <w:tr>
+        <w:trPr>
+          <w:trHeight w:val="362"/>
+        </w:trPr>
+        <w:tc>
+          <w:tcPr>
+            <w:tcW w:w="4734" w:type="dxa"/>
+          </w:tcPr>
+          <w:p>
+            <w:pPr>
+              <w:rPr>
+                <w:bCs/>
+              </w:rPr>
+            </w:pPr>
+            <w:r>
+              <w:rPr>
+                <w:bCs/>
+              </w:rPr>
+              <w:t>January</w:t>
+            </w:r>
+          </w:p>
+        </w:tc>
+        <w:tc>
+          <w:tcPr>
+            <w:tcW w:w="4734" w:type="dxa"/>
+          </w:tcPr>
+          <w:p>
+            <w:pPr>
+              <w:rPr>
+                <w:bCs/>
+              </w:rPr>
+            </w:pPr>
+            <w:r>
+              <w:rPr>
+                <w:bCs/>
+              </w:rPr>
+              <w:t>1906.173</w:t>
+            </w:r>
+          </w:p>
+        </w:tc>
+      </w:tr>
+    </w:tbl>
+    <w:p>
+      <w:pPr>
+        <w:rPr>
+          <w:bCs/>
+        </w:rPr>
+      </w:pPr>
+    </w:p>
+    <w:p>
+      <w:pPr>
+        <w:rPr>
+          <w:b/>
+          <w:sz w:val="28"/>
+          <w:szCs w:val="28"/>
+        </w:rPr>
+      </w:pPr>
+    </w:p>
+    <w:p>
+      <w:pPr>
+        <w:rPr>
+          <w:b/>
+          <w:sz w:val="28"/>
+          <w:szCs w:val="28"/>
+        </w:rPr>
+      </w:pPr>
+    </w:p>
+    <w:p>
+      <w:pPr>
+        <w:rPr>
+          <w:b/>
+          <w:sz w:val="28"/>
+          <w:szCs w:val="28"/>
+        </w:rPr>
+      </w:pPr>
+    </w:p>
+    <w:p>
+      <w:pPr>
+        <w:rPr>
+          <w:b/>
+          <w:sz w:val="28"/>
+          <w:szCs w:val="28"/>
+        </w:rPr>
+      </w:pPr>
+    </w:p>
+    <w:p>
+      <w:pPr>
+        <w:rPr>
+          <w:b/>
+          <w:sz w:val="28"/>
+          <w:szCs w:val="28"/>
+        </w:rPr>
+      </w:pPr>
+    </w:p>
+    <w:p>
+      <w:pPr>
+        <w:rPr>
+          <w:b/>
+          <w:sz w:val="28"/>
+          <w:szCs w:val="28"/>
+        </w:rPr>
+      </w:pPr>
+    </w:p>
+    <w:p>
+      <w:pPr>
+        <w:rPr>
+          <w:bCs/>
+        </w:rPr>
+      </w:pPr>
+      <w:r>
+        <w:rPr>
+          <w:b/>
+          <w:sz w:val="28"/>
+          <w:szCs w:val="28"/>
+        </w:rPr>
+        <w:lastRenderedPageBreak/>
         <w:t>CONSUMPTION PER CHARGE POINT</w:t>
       </w:r>
     </w:p>
@@ -7372,6 +9975,457 @@
         </w:drawing>
       </w:r>
     </w:p>
+    <w:tbl>
+      <w:tblPr>
+        <w:tblStyle w:val="TableGrid"/>
+        <w:tblW w:w="9646" w:type="dxa"/>
+        <w:tblLook w:val="04A0" w:firstRow="1" w:lastRow="0" w:firstColumn="1" w:lastColumn="0" w:noHBand="0" w:noVBand="1"/>
+      </w:tblPr>
+      <w:tblGrid>
+        <w:gridCol w:w="2411"/>
+        <w:gridCol w:w="2411"/>
+        <w:gridCol w:w="2412"/>
+        <w:gridCol w:w="2412"/>
+      </w:tblGrid>
+      <w:tr>
+        <w:trPr>
+          <w:trHeight w:val="406"/>
+        </w:trPr>
+        <w:tc>
+          <w:tcPr>
+            <w:tcW w:w="2411" w:type="dxa"/>
+          </w:tcPr>
+          <w:p>
+            <w:pPr>
+              <w:rPr>
+                <w:bCs/>
+              </w:rPr>
+            </w:pPr>
+            <w:r>
+              <w:rPr>
+                <w:bCs/>
+              </w:rPr>
+              <w:t>Standort</w:t>
+            </w:r>
+          </w:p>
+        </w:tc>
+        <w:tc>
+          <w:tcPr>
+            <w:tcW w:w="2411" w:type="dxa"/>
+          </w:tcPr>
+          <w:p>
+            <w:pPr>
+              <w:rPr>
+                <w:bCs/>
+              </w:rPr>
+            </w:pPr>
+            <w:r>
+              <w:rPr>
+                <w:bCs/>
+              </w:rPr>
+              <w:t>Ladestation</w:t>
+            </w:r>
+          </w:p>
+        </w:tc>
+        <w:tc>
+          <w:tcPr>
+            <w:tcW w:w="2412" w:type="dxa"/>
+          </w:tcPr>
+          <w:p>
+            <w:pPr>
+              <w:rPr>
+                <w:bCs/>
+              </w:rPr>
+            </w:pPr>
+            <w:r>
+              <w:rPr>
+                <w:bCs/>
+              </w:rPr>
+              <w:t>Anschluss</w:t>
+            </w:r>
+          </w:p>
+        </w:tc>
+        <w:tc>
+          <w:tcPr>
+            <w:tcW w:w="2412" w:type="dxa"/>
+          </w:tcPr>
+          <w:p>
+            <w:pPr>
+              <w:rPr>
+                <w:bCs/>
+              </w:rPr>
+            </w:pPr>
+            <w:r>
+              <w:rPr>
+                <w:bCs/>
+              </w:rPr>
+              <w:t>Total energy consumed (kWh)</w:t>
+            </w:r>
+          </w:p>
+        </w:tc>
+      </w:tr>
+      <w:tr>
+        <w:trPr>
+          <w:trHeight w:val="383"/>
+        </w:trPr>
+        <w:tc>
+          <w:tcPr>
+            <w:tcW w:w="2411" w:type="dxa"/>
+          </w:tcPr>
+          <w:p>
+            <w:pPr>
+              <w:rPr>
+                <w:bCs/>
+              </w:rPr>
+            </w:pPr>
+            <w:r>
+              <w:rPr>
+                <w:bCs/>
+              </w:rPr>
+              <w:t>Ulanweg</w:t>
+            </w:r>
+          </w:p>
+        </w:tc>
+        <w:tc>
+          <w:tcPr>
+            <w:tcW w:w="2411" w:type="dxa"/>
+          </w:tcPr>
+          <w:p>
+            <w:pPr>
+              <w:rPr>
+                <w:bCs/>
+              </w:rPr>
+            </w:pPr>
+            <w:r>
+              <w:rPr>
+                <w:bCs/>
+              </w:rPr>
+              <w:t>ABL_10332049</w:t>
+            </w:r>
+          </w:p>
+        </w:tc>
+        <w:tc>
+          <w:tcPr>
+            <w:tcW w:w="2412" w:type="dxa"/>
+          </w:tcPr>
+          <w:p>
+            <w:pPr>
+              <w:rPr>
+                <w:bCs/>
+              </w:rPr>
+            </w:pPr>
+            <w:r>
+              <w:rPr>
+                <w:bCs/>
+              </w:rPr>
+              <w:t>Ladepunkt1</w:t>
+            </w:r>
+          </w:p>
+        </w:tc>
+        <w:tc>
+          <w:tcPr>
+            <w:tcW w:w="2412" w:type="dxa"/>
+          </w:tcPr>
+          <w:p>
+            <w:pPr>
+              <w:rPr>
+                <w:bCs/>
+              </w:rPr>
+            </w:pPr>
+            <w:r>
+              <w:rPr>
+                <w:bCs/>
+              </w:rPr>
+              <w:t>1543.049</w:t>
+            </w:r>
+          </w:p>
+        </w:tc>
+      </w:tr>
+      <w:tr>
+        <w:trPr>
+          <w:trHeight w:val="406"/>
+        </w:trPr>
+        <w:tc>
+          <w:tcPr>
+            <w:tcW w:w="2411" w:type="dxa"/>
+          </w:tcPr>
+          <w:p>
+            <w:pPr>
+              <w:rPr>
+                <w:bCs/>
+              </w:rPr>
+            </w:pPr>
+          </w:p>
+        </w:tc>
+        <w:tc>
+          <w:tcPr>
+            <w:tcW w:w="2411" w:type="dxa"/>
+          </w:tcPr>
+          <w:p>
+            <w:pPr>
+              <w:rPr>
+                <w:bCs/>
+              </w:rPr>
+            </w:pPr>
+          </w:p>
+        </w:tc>
+        <w:tc>
+          <w:tcPr>
+            <w:tcW w:w="2412" w:type="dxa"/>
+          </w:tcPr>
+          <w:p>
+            <w:pPr>
+              <w:rPr>
+                <w:bCs/>
+              </w:rPr>
+            </w:pPr>
+            <w:r>
+              <w:rPr>
+                <w:bCs/>
+              </w:rPr>
+              <w:t>Ladepunkt2</w:t>
+            </w:r>
+          </w:p>
+        </w:tc>
+        <w:tc>
+          <w:tcPr>
+            <w:tcW w:w="2412" w:type="dxa"/>
+          </w:tcPr>
+          <w:p>
+            <w:pPr>
+              <w:rPr>
+                <w:bCs/>
+              </w:rPr>
+            </w:pPr>
+            <w:r>
+              <w:rPr>
+                <w:bCs/>
+              </w:rPr>
+              <w:t>2164.218</w:t>
+            </w:r>
+          </w:p>
+        </w:tc>
+      </w:tr>
+      <w:tr>
+        <w:trPr>
+          <w:trHeight w:val="383"/>
+        </w:trPr>
+        <w:tc>
+          <w:tcPr>
+            <w:tcW w:w="2411" w:type="dxa"/>
+          </w:tcPr>
+          <w:p>
+            <w:pPr>
+              <w:rPr>
+                <w:bCs/>
+              </w:rPr>
+            </w:pPr>
+          </w:p>
+        </w:tc>
+        <w:tc>
+          <w:tcPr>
+            <w:tcW w:w="2411" w:type="dxa"/>
+          </w:tcPr>
+          <w:p>
+            <w:pPr>
+              <w:rPr>
+                <w:bCs/>
+              </w:rPr>
+            </w:pPr>
+          </w:p>
+        </w:tc>
+        <w:tc>
+          <w:tcPr>
+            <w:tcW w:w="2412" w:type="dxa"/>
+          </w:tcPr>
+          <w:p>
+            <w:pPr>
+              <w:rPr>
+                <w:bCs/>
+              </w:rPr>
+            </w:pPr>
+            <w:r>
+              <w:rPr>
+                <w:bCs/>
+              </w:rPr>
+              <w:t>Ladepunkt3</w:t>
+            </w:r>
+          </w:p>
+        </w:tc>
+        <w:tc>
+          <w:tcPr>
+            <w:tcW w:w="2412" w:type="dxa"/>
+          </w:tcPr>
+          <w:p>
+            <w:pPr>
+              <w:rPr>
+                <w:bCs/>
+              </w:rPr>
+            </w:pPr>
+            <w:r>
+              <w:rPr>
+                <w:bCs/>
+              </w:rPr>
+              <w:t>1563.233</w:t>
+            </w:r>
+          </w:p>
+        </w:tc>
+      </w:tr>
+      <w:tr>
+        <w:trPr>
+          <w:trHeight w:val="406"/>
+        </w:trPr>
+        <w:tc>
+          <w:tcPr>
+            <w:tcW w:w="2411" w:type="dxa"/>
+          </w:tcPr>
+          <w:p>
+            <w:pPr>
+              <w:rPr>
+                <w:bCs/>
+              </w:rPr>
+            </w:pPr>
+          </w:p>
+        </w:tc>
+        <w:tc>
+          <w:tcPr>
+            <w:tcW w:w="2411" w:type="dxa"/>
+          </w:tcPr>
+          <w:p>
+            <w:pPr>
+              <w:rPr>
+                <w:bCs/>
+              </w:rPr>
+            </w:pPr>
+          </w:p>
+        </w:tc>
+        <w:tc>
+          <w:tcPr>
+            <w:tcW w:w="2412" w:type="dxa"/>
+          </w:tcPr>
+          <w:p>
+            <w:pPr>
+              <w:rPr>
+                <w:bCs/>
+              </w:rPr>
+            </w:pPr>
+            <w:r>
+              <w:rPr>
+                <w:bCs/>
+              </w:rPr>
+              <w:t>Ladepunkt4</w:t>
+            </w:r>
+          </w:p>
+        </w:tc>
+        <w:tc>
+          <w:tcPr>
+            <w:tcW w:w="2412" w:type="dxa"/>
+          </w:tcPr>
+          <w:p>
+            <w:pPr>
+              <w:rPr>
+                <w:bCs/>
+              </w:rPr>
+            </w:pPr>
+            <w:r>
+              <w:rPr>
+                <w:bCs/>
+              </w:rPr>
+              <w:t>1945.654</w:t>
+            </w:r>
+          </w:p>
+        </w:tc>
+      </w:tr>
+    </w:tbl>
+    <w:p>
+      <w:pPr>
+        <w:rPr>
+          <w:bCs/>
+        </w:rPr>
+      </w:pPr>
+    </w:p>
+    <w:p>
+      <w:pPr>
+        <w:rPr>
+          <w:bCs/>
+        </w:rPr>
+      </w:pPr>
+      <w:r>
+        <w:rPr>
+          <w:bCs/>
+        </w:rPr>
+        <w:t>User</w:t>
+      </w:r>
+      <w:r>
+        <w:rPr>
+          <w:bCs/>
+        </w:rPr>
+        <w:t>s used just one charge station in Ulanweg.</w:t>
+      </w:r>
+    </w:p>
+    <w:p>
+      <w:pPr>
+        <w:rPr>
+          <w:b/>
+          <w:sz w:val="28"/>
+          <w:szCs w:val="28"/>
+        </w:rPr>
+      </w:pPr>
+    </w:p>
+    <w:p>
+      <w:pPr>
+        <w:rPr>
+          <w:b/>
+          <w:sz w:val="28"/>
+          <w:szCs w:val="28"/>
+        </w:rPr>
+      </w:pPr>
+    </w:p>
+    <w:p>
+      <w:pPr>
+        <w:rPr>
+          <w:b/>
+          <w:sz w:val="28"/>
+          <w:szCs w:val="28"/>
+        </w:rPr>
+      </w:pPr>
+    </w:p>
+    <w:p>
+      <w:pPr>
+        <w:rPr>
+          <w:b/>
+          <w:sz w:val="28"/>
+          <w:szCs w:val="28"/>
+        </w:rPr>
+      </w:pPr>
+    </w:p>
+    <w:p>
+      <w:pPr>
+        <w:rPr>
+          <w:b/>
+          <w:sz w:val="28"/>
+          <w:szCs w:val="28"/>
+        </w:rPr>
+      </w:pPr>
+    </w:p>
+    <w:p>
+      <w:pPr>
+        <w:rPr>
+          <w:b/>
+          <w:sz w:val="28"/>
+          <w:szCs w:val="28"/>
+        </w:rPr>
+      </w:pPr>
+    </w:p>
+    <w:p>
+      <w:pPr>
+        <w:rPr>
+          <w:b/>
+          <w:sz w:val="28"/>
+          <w:szCs w:val="28"/>
+        </w:rPr>
+      </w:pPr>
+    </w:p>
     <w:p>
       <w:pPr>
         <w:rPr>
@@ -7589,10 +10643,111 @@
       </w:pPr>
       <w:r>
         <w:rPr>
-          <w:b/>
-          <w:sz w:val="28"/>
-          <w:szCs w:val="28"/>
-        </w:rPr>
+          <w:bCs/>
+        </w:rPr>
+        <w:t>Overall, the capacity utilization for users was less than that of employees. Ladepunkt1 had 11.14% average capacity utilization, Ladepunkt2 13.75%, Ladepunkt3 7.74% and Ladepunkt4 13.15%</w:t>
+      </w:r>
+      <w:r>
+        <w:rPr>
+          <w:bCs/>
+        </w:rPr>
+        <w:t>.</w:t>
+      </w:r>
+    </w:p>
+    <w:p>
+      <w:pPr>
+        <w:rPr>
+          <w:b/>
+          <w:sz w:val="28"/>
+          <w:szCs w:val="28"/>
+        </w:rPr>
+      </w:pPr>
+    </w:p>
+    <w:p>
+      <w:pPr>
+        <w:rPr>
+          <w:b/>
+          <w:sz w:val="28"/>
+          <w:szCs w:val="28"/>
+        </w:rPr>
+      </w:pPr>
+    </w:p>
+    <w:p>
+      <w:pPr>
+        <w:rPr>
+          <w:b/>
+          <w:sz w:val="28"/>
+          <w:szCs w:val="28"/>
+        </w:rPr>
+      </w:pPr>
+    </w:p>
+    <w:p>
+      <w:pPr>
+        <w:rPr>
+          <w:b/>
+          <w:sz w:val="28"/>
+          <w:szCs w:val="28"/>
+        </w:rPr>
+      </w:pPr>
+    </w:p>
+    <w:p>
+      <w:pPr>
+        <w:rPr>
+          <w:b/>
+          <w:sz w:val="28"/>
+          <w:szCs w:val="28"/>
+        </w:rPr>
+      </w:pPr>
+    </w:p>
+    <w:p>
+      <w:pPr>
+        <w:rPr>
+          <w:b/>
+          <w:sz w:val="28"/>
+          <w:szCs w:val="28"/>
+        </w:rPr>
+      </w:pPr>
+    </w:p>
+    <w:p>
+      <w:pPr>
+        <w:rPr>
+          <w:b/>
+          <w:sz w:val="28"/>
+          <w:szCs w:val="28"/>
+        </w:rPr>
+      </w:pPr>
+    </w:p>
+    <w:p>
+      <w:pPr>
+        <w:rPr>
+          <w:b/>
+          <w:sz w:val="28"/>
+          <w:szCs w:val="28"/>
+        </w:rPr>
+      </w:pPr>
+    </w:p>
+    <w:p>
+      <w:pPr>
+        <w:rPr>
+          <w:b/>
+          <w:sz w:val="28"/>
+          <w:szCs w:val="28"/>
+        </w:rPr>
+      </w:pPr>
+    </w:p>
+    <w:p>
+      <w:pPr>
+        <w:rPr>
+          <w:bCs/>
+        </w:rPr>
+      </w:pPr>
+      <w:r>
+        <w:rPr>
+          <w:b/>
+          <w:sz w:val="28"/>
+          <w:szCs w:val="28"/>
+        </w:rPr>
+        <w:lastRenderedPageBreak/>
         <w:t>NIGHTTIME USERS</w:t>
       </w:r>
     </w:p>
@@ -7660,6 +10815,105 @@
     <w:p>
       <w:pPr>
         <w:rPr>
+          <w:b/>
+          <w:sz w:val="28"/>
+          <w:szCs w:val="28"/>
+        </w:rPr>
+      </w:pPr>
+    </w:p>
+    <w:p>
+      <w:pPr>
+        <w:rPr>
+          <w:b/>
+          <w:sz w:val="28"/>
+          <w:szCs w:val="28"/>
+        </w:rPr>
+      </w:pPr>
+    </w:p>
+    <w:p>
+      <w:pPr>
+        <w:rPr>
+          <w:b/>
+          <w:sz w:val="28"/>
+          <w:szCs w:val="28"/>
+        </w:rPr>
+      </w:pPr>
+    </w:p>
+    <w:p>
+      <w:pPr>
+        <w:rPr>
+          <w:b/>
+          <w:sz w:val="28"/>
+          <w:szCs w:val="28"/>
+        </w:rPr>
+      </w:pPr>
+    </w:p>
+    <w:p>
+      <w:pPr>
+        <w:rPr>
+          <w:b/>
+          <w:sz w:val="28"/>
+          <w:szCs w:val="28"/>
+        </w:rPr>
+      </w:pPr>
+    </w:p>
+    <w:p>
+      <w:pPr>
+        <w:rPr>
+          <w:b/>
+          <w:sz w:val="28"/>
+          <w:szCs w:val="28"/>
+        </w:rPr>
+      </w:pPr>
+    </w:p>
+    <w:p>
+      <w:pPr>
+        <w:rPr>
+          <w:b/>
+          <w:sz w:val="28"/>
+          <w:szCs w:val="28"/>
+        </w:rPr>
+      </w:pPr>
+    </w:p>
+    <w:p>
+      <w:pPr>
+        <w:rPr>
+          <w:b/>
+          <w:sz w:val="28"/>
+          <w:szCs w:val="28"/>
+        </w:rPr>
+      </w:pPr>
+    </w:p>
+    <w:p>
+      <w:pPr>
+        <w:rPr>
+          <w:b/>
+          <w:sz w:val="28"/>
+          <w:szCs w:val="28"/>
+        </w:rPr>
+      </w:pPr>
+    </w:p>
+    <w:p>
+      <w:pPr>
+        <w:rPr>
+          <w:b/>
+          <w:sz w:val="28"/>
+          <w:szCs w:val="28"/>
+        </w:rPr>
+      </w:pPr>
+    </w:p>
+    <w:p>
+      <w:pPr>
+        <w:rPr>
+          <w:b/>
+          <w:sz w:val="28"/>
+          <w:szCs w:val="28"/>
+        </w:rPr>
+      </w:pPr>
+    </w:p>
+    <w:p>
+      <w:pPr>
+        <w:rPr>
           <w:bCs/>
         </w:rPr>
       </w:pPr>
@@ -7735,6 +10989,452 @@
       </w:pPr>
       <w:r>
         <w:rPr>
+          <w:bCs/>
+        </w:rPr>
+        <w:t>Daytime consumption increased throughout the 5-month period. Nighttime consumption peaked in October at 880.025 kWh</w:t>
+      </w:r>
+      <w:r>
+        <w:rPr>
+          <w:bCs/>
+        </w:rPr>
+        <w:t xml:space="preserve"> while daytime consumption peaked in January at 1106.663 kWh.</w:t>
+      </w:r>
+    </w:p>
+    <w:tbl>
+      <w:tblPr>
+        <w:tblStyle w:val="TableGrid"/>
+        <w:tblW w:w="9482" w:type="dxa"/>
+        <w:tblLook w:val="04A0" w:firstRow="1" w:lastRow="0" w:firstColumn="1" w:lastColumn="0" w:noHBand="0" w:noVBand="1"/>
+      </w:tblPr>
+      <w:tblGrid>
+        <w:gridCol w:w="3160"/>
+        <w:gridCol w:w="3161"/>
+        <w:gridCol w:w="3161"/>
+      </w:tblGrid>
+      <w:tr>
+        <w:trPr>
+          <w:trHeight w:val="403"/>
+        </w:trPr>
+        <w:tc>
+          <w:tcPr>
+            <w:tcW w:w="3160" w:type="dxa"/>
+          </w:tcPr>
+          <w:p>
+            <w:pPr>
+              <w:rPr>
+                <w:bCs/>
+              </w:rPr>
+            </w:pPr>
+            <w:r>
+              <w:rPr>
+                <w:bCs/>
+              </w:rPr>
+              <w:t>Month</w:t>
+            </w:r>
+          </w:p>
+        </w:tc>
+        <w:tc>
+          <w:tcPr>
+            <w:tcW w:w="3161" w:type="dxa"/>
+          </w:tcPr>
+          <w:p>
+            <w:pPr>
+              <w:rPr>
+                <w:bCs/>
+              </w:rPr>
+            </w:pPr>
+            <w:r>
+              <w:rPr>
+                <w:bCs/>
+              </w:rPr>
+              <w:t>Daytime consumption (kWh)</w:t>
+            </w:r>
+          </w:p>
+        </w:tc>
+        <w:tc>
+          <w:tcPr>
+            <w:tcW w:w="3161" w:type="dxa"/>
+          </w:tcPr>
+          <w:p>
+            <w:pPr>
+              <w:rPr>
+                <w:bCs/>
+              </w:rPr>
+            </w:pPr>
+            <w:r>
+              <w:rPr>
+                <w:bCs/>
+              </w:rPr>
+              <w:t>Nighttime consumption (kWh)</w:t>
+            </w:r>
+          </w:p>
+        </w:tc>
+      </w:tr>
+      <w:tr>
+        <w:trPr>
+          <w:trHeight w:val="381"/>
+        </w:trPr>
+        <w:tc>
+          <w:tcPr>
+            <w:tcW w:w="3160" w:type="dxa"/>
+          </w:tcPr>
+          <w:p>
+            <w:pPr>
+              <w:rPr>
+                <w:bCs/>
+              </w:rPr>
+            </w:pPr>
+            <w:r>
+              <w:rPr>
+                <w:bCs/>
+              </w:rPr>
+              <w:t>September</w:t>
+            </w:r>
+          </w:p>
+        </w:tc>
+        <w:tc>
+          <w:tcPr>
+            <w:tcW w:w="3161" w:type="dxa"/>
+          </w:tcPr>
+          <w:p>
+            <w:pPr>
+              <w:rPr>
+                <w:bCs/>
+              </w:rPr>
+            </w:pPr>
+            <w:r>
+              <w:rPr>
+                <w:bCs/>
+              </w:rPr>
+              <w:t>278.568</w:t>
+            </w:r>
+          </w:p>
+        </w:tc>
+        <w:tc>
+          <w:tcPr>
+            <w:tcW w:w="3161" w:type="dxa"/>
+          </w:tcPr>
+          <w:p>
+            <w:pPr>
+              <w:rPr>
+                <w:bCs/>
+              </w:rPr>
+            </w:pPr>
+            <w:r>
+              <w:rPr>
+                <w:bCs/>
+              </w:rPr>
+              <w:t>527.959</w:t>
+            </w:r>
+          </w:p>
+        </w:tc>
+      </w:tr>
+      <w:tr>
+        <w:trPr>
+          <w:trHeight w:val="403"/>
+        </w:trPr>
+        <w:tc>
+          <w:tcPr>
+            <w:tcW w:w="3160" w:type="dxa"/>
+          </w:tcPr>
+          <w:p>
+            <w:pPr>
+              <w:rPr>
+                <w:bCs/>
+              </w:rPr>
+            </w:pPr>
+            <w:r>
+              <w:rPr>
+                <w:bCs/>
+              </w:rPr>
+              <w:t>October</w:t>
+            </w:r>
+          </w:p>
+        </w:tc>
+        <w:tc>
+          <w:tcPr>
+            <w:tcW w:w="3161" w:type="dxa"/>
+          </w:tcPr>
+          <w:p>
+            <w:pPr>
+              <w:rPr>
+                <w:bCs/>
+              </w:rPr>
+            </w:pPr>
+            <w:r>
+              <w:rPr>
+                <w:bCs/>
+              </w:rPr>
+              <w:t>507.301</w:t>
+            </w:r>
+          </w:p>
+        </w:tc>
+        <w:tc>
+          <w:tcPr>
+            <w:tcW w:w="3161" w:type="dxa"/>
+          </w:tcPr>
+          <w:p>
+            <w:pPr>
+              <w:rPr>
+                <w:bCs/>
+              </w:rPr>
+            </w:pPr>
+            <w:r>
+              <w:rPr>
+                <w:bCs/>
+              </w:rPr>
+              <w:t>880.025</w:t>
+            </w:r>
+          </w:p>
+        </w:tc>
+      </w:tr>
+      <w:tr>
+        <w:trPr>
+          <w:trHeight w:val="381"/>
+        </w:trPr>
+        <w:tc>
+          <w:tcPr>
+            <w:tcW w:w="3160" w:type="dxa"/>
+          </w:tcPr>
+          <w:p>
+            <w:pPr>
+              <w:rPr>
+                <w:bCs/>
+              </w:rPr>
+            </w:pPr>
+            <w:r>
+              <w:rPr>
+                <w:bCs/>
+              </w:rPr>
+              <w:t>November</w:t>
+            </w:r>
+          </w:p>
+        </w:tc>
+        <w:tc>
+          <w:tcPr>
+            <w:tcW w:w="3161" w:type="dxa"/>
+          </w:tcPr>
+          <w:p>
+            <w:pPr>
+              <w:rPr>
+                <w:bCs/>
+              </w:rPr>
+            </w:pPr>
+            <w:r>
+              <w:rPr>
+                <w:bCs/>
+              </w:rPr>
+              <w:t>735.195</w:t>
+            </w:r>
+          </w:p>
+        </w:tc>
+        <w:tc>
+          <w:tcPr>
+            <w:tcW w:w="3161" w:type="dxa"/>
+          </w:tcPr>
+          <w:p>
+            <w:pPr>
+              <w:rPr>
+                <w:bCs/>
+              </w:rPr>
+            </w:pPr>
+            <w:r>
+              <w:rPr>
+                <w:bCs/>
+              </w:rPr>
+              <w:t>658.074</w:t>
+            </w:r>
+          </w:p>
+        </w:tc>
+      </w:tr>
+      <w:tr>
+        <w:trPr>
+          <w:trHeight w:val="403"/>
+        </w:trPr>
+        <w:tc>
+          <w:tcPr>
+            <w:tcW w:w="3160" w:type="dxa"/>
+          </w:tcPr>
+          <w:p>
+            <w:pPr>
+              <w:rPr>
+                <w:bCs/>
+              </w:rPr>
+            </w:pPr>
+            <w:r>
+              <w:rPr>
+                <w:bCs/>
+              </w:rPr>
+              <w:t>December</w:t>
+            </w:r>
+          </w:p>
+        </w:tc>
+        <w:tc>
+          <w:tcPr>
+            <w:tcW w:w="3161" w:type="dxa"/>
+          </w:tcPr>
+          <w:p>
+            <w:pPr>
+              <w:rPr>
+                <w:bCs/>
+              </w:rPr>
+            </w:pPr>
+            <w:r>
+              <w:rPr>
+                <w:bCs/>
+              </w:rPr>
+              <w:t>1034.373</w:t>
+            </w:r>
+          </w:p>
+        </w:tc>
+        <w:tc>
+          <w:tcPr>
+            <w:tcW w:w="3161" w:type="dxa"/>
+          </w:tcPr>
+          <w:p>
+            <w:pPr>
+              <w:rPr>
+                <w:bCs/>
+              </w:rPr>
+            </w:pPr>
+            <w:r>
+              <w:rPr>
+                <w:bCs/>
+              </w:rPr>
+              <w:t>662.362</w:t>
+            </w:r>
+          </w:p>
+        </w:tc>
+      </w:tr>
+      <w:tr>
+        <w:trPr>
+          <w:trHeight w:val="381"/>
+        </w:trPr>
+        <w:tc>
+          <w:tcPr>
+            <w:tcW w:w="3160" w:type="dxa"/>
+          </w:tcPr>
+          <w:p>
+            <w:pPr>
+              <w:rPr>
+                <w:bCs/>
+              </w:rPr>
+            </w:pPr>
+            <w:r>
+              <w:rPr>
+                <w:bCs/>
+              </w:rPr>
+              <w:t>January</w:t>
+            </w:r>
+          </w:p>
+        </w:tc>
+        <w:tc>
+          <w:tcPr>
+            <w:tcW w:w="3161" w:type="dxa"/>
+          </w:tcPr>
+          <w:p>
+            <w:pPr>
+              <w:rPr>
+                <w:bCs/>
+              </w:rPr>
+            </w:pPr>
+            <w:r>
+              <w:rPr>
+                <w:bCs/>
+              </w:rPr>
+              <w:t>1106.663</w:t>
+            </w:r>
+          </w:p>
+        </w:tc>
+        <w:tc>
+          <w:tcPr>
+            <w:tcW w:w="3161" w:type="dxa"/>
+          </w:tcPr>
+          <w:p>
+            <w:pPr>
+              <w:rPr>
+                <w:bCs/>
+              </w:rPr>
+            </w:pPr>
+            <w:r>
+              <w:rPr>
+                <w:bCs/>
+              </w:rPr>
+              <w:t>799.510</w:t>
+            </w:r>
+          </w:p>
+        </w:tc>
+      </w:tr>
+    </w:tbl>
+    <w:p>
+      <w:pPr>
+        <w:rPr>
+          <w:bCs/>
+        </w:rPr>
+      </w:pPr>
+    </w:p>
+    <w:p>
+      <w:pPr>
+        <w:rPr>
+          <w:b/>
+          <w:sz w:val="28"/>
+          <w:szCs w:val="28"/>
+        </w:rPr>
+      </w:pPr>
+    </w:p>
+    <w:p>
+      <w:pPr>
+        <w:rPr>
+          <w:b/>
+          <w:sz w:val="28"/>
+          <w:szCs w:val="28"/>
+        </w:rPr>
+      </w:pPr>
+    </w:p>
+    <w:p>
+      <w:pPr>
+        <w:rPr>
+          <w:b/>
+          <w:sz w:val="28"/>
+          <w:szCs w:val="28"/>
+        </w:rPr>
+      </w:pPr>
+    </w:p>
+    <w:p>
+      <w:pPr>
+        <w:rPr>
+          <w:b/>
+          <w:sz w:val="28"/>
+          <w:szCs w:val="28"/>
+        </w:rPr>
+      </w:pPr>
+    </w:p>
+    <w:p>
+      <w:pPr>
+        <w:rPr>
+          <w:b/>
+          <w:sz w:val="28"/>
+          <w:szCs w:val="28"/>
+        </w:rPr>
+      </w:pPr>
+    </w:p>
+    <w:p>
+      <w:pPr>
+        <w:rPr>
+          <w:b/>
+          <w:sz w:val="28"/>
+          <w:szCs w:val="28"/>
+        </w:rPr>
+      </w:pPr>
+    </w:p>
+    <w:p>
+      <w:pPr>
+        <w:rPr>
+          <w:bCs/>
+        </w:rPr>
+      </w:pPr>
+      <w:r>
+        <w:rPr>
           <w:b/>
           <w:sz w:val="28"/>
           <w:szCs w:val="28"/>
@@ -7802,6 +11502,60 @@
           <w:bCs/>
         </w:rPr>
       </w:pPr>
+      <w:r>
+        <w:rPr>
+          <w:bCs/>
+        </w:rPr>
+        <w:t xml:space="preserve">Assume an average consumption of 5.5 km/kWh. When </w:t>
+      </w:r>
+      <w:r>
+        <w:rPr>
+          <w:bCs/>
+        </w:rPr>
+        <w:t>7216.154</w:t>
+      </w:r>
+      <w:r>
+        <w:rPr>
+          <w:bCs/>
+        </w:rPr>
+        <w:t xml:space="preserve"> kWh total energy was consumed, </w:t>
+      </w:r>
+      <w:r>
+        <w:rPr>
+          <w:bCs/>
+        </w:rPr>
+        <w:t>39688.847</w:t>
+      </w:r>
+      <w:r>
+        <w:rPr>
+          <w:bCs/>
+        </w:rPr>
+        <w:t xml:space="preserve"> km was driven by the employees. On average, </w:t>
+      </w:r>
+      <w:r>
+        <w:rPr>
+          <w:bCs/>
+        </w:rPr>
+        <w:t>20.0514</w:t>
+      </w:r>
+      <w:r>
+        <w:rPr>
+          <w:bCs/>
+        </w:rPr>
+        <w:t xml:space="preserve"> kWh of energy was consumed per charge session. This means that per charge session, </w:t>
+      </w:r>
+      <w:r>
+        <w:rPr>
+          <w:bCs/>
+        </w:rPr>
+        <w:t>110.2827</w:t>
+      </w:r>
+      <w:r>
+        <w:rPr>
+          <w:bCs/>
+        </w:rPr>
+        <w:t xml:space="preserve"> km was driven emission-free.</w:t>
+      </w:r>
     </w:p>
     <w:p>
       <w:pPr>
@@ -8534,7 +12288,7 @@
   <w:style w:type="paragraph" w:default="1" w:styleId="Normal">
     <w:name w:val="Normal"/>
     <w:qFormat/>
-    <w:rsid w:val="00570EF8"/>
+    <w:rsid w:val="003E6DE7"/>
   </w:style>
   <w:style w:type="character" w:default="1" w:styleId="DefaultParagraphFont">
     <w:name w:val="Default Paragraph Font"/>

</xml_diff>